<commit_message>
Adição de ORM, retirada de PACOTES IMPORTANTES. Adicionado comentário explicando todo o vermelho no documento.
</commit_message>
<xml_diff>
--- a/Documentos/5Sem/documentacao_pi.docx
+++ b/Documentos/5Sem/documentacao_pi.docx
@@ -305,17 +305,38 @@
         </w:rPr>
         <w:t xml:space="preserve"> </w:t>
       </w:r>
-      <w:r>
-        <w:t>Allbert Velleniche D. A. Almeida,</w:t>
-      </w:r>
-      <w:r>
-        <w:rPr>
-          <w:lang w:eastAsia="zh-CN"/>
-        </w:rPr>
+      <w:proofErr w:type="spellStart"/>
+      <w:r>
+        <w:t>Allbert</w:t>
+      </w:r>
+      <w:proofErr w:type="spellEnd"/>
+      <w:r>
         <w:t xml:space="preserve"> </w:t>
       </w:r>
-      <w:r>
-        <w:t>Bruno Donizeti da Silva, Claudemir Santos Pinto</w:t>
+      <w:proofErr w:type="spellStart"/>
+      <w:r>
+        <w:t>Velleniche</w:t>
+      </w:r>
+      <w:proofErr w:type="spellEnd"/>
+      <w:r>
+        <w:t xml:space="preserve"> D. A. Almeida,</w:t>
+      </w:r>
+      <w:r>
+        <w:rPr>
+          <w:lang w:eastAsia="zh-CN"/>
+        </w:rPr>
+        <w:t xml:space="preserve"> </w:t>
+      </w:r>
+      <w:r>
+        <w:t xml:space="preserve">Bruno </w:t>
+      </w:r>
+      <w:proofErr w:type="spellStart"/>
+      <w:r>
+        <w:t>Donizeti</w:t>
+      </w:r>
+      <w:proofErr w:type="spellEnd"/>
+      <w:r>
+        <w:t xml:space="preserve"> da Silva, Claudemir Santos Pinto</w:t>
       </w:r>
     </w:p>
     <w:p>
@@ -578,7 +599,21 @@
         <w:rPr>
           <w:lang w:eastAsia="zh-CN"/>
         </w:rPr>
-        <w:t>Com a constante evolução das máquinas e da tecnologia, evoluiu também a capacidade de produção das empresas. Assim, espera-se que pessoas realizem mais atividades em menos tempo, trazendo a necessidade de uma gerência do tempo. Entretanto, algumas atividades geram dificuldades nessa gerência, pois causam atrasos no cotidiano e nas atividades com demasiados imprevistos, como o atraso no atendimento e grande espera nas filas. O presente trabalho mostra um estudo bibliográfico sobre os problemas nas filas de estabelecimentos públicos e privados prestadores de serviços, e apresenta a solução Ticket Web 314, um sistema  que permite ao cliente do estabelecimento sair do local e realizar outras atividades enquanto aguarda seu atendimento, acompanhando a fila virtualmente através de um dispositivo móvel.</w:t>
+        <w:t xml:space="preserve">Com a constante evolução das máquinas e da tecnologia, evoluiu também a capacidade de produção das empresas. Assim, espera-se que pessoas realizem mais atividades em menos tempo, trazendo a necessidade de uma gerência do tempo. Entretanto, algumas atividades geram dificuldades nessa gerência, pois causam atrasos no cotidiano e nas atividades com demasiados imprevistos, como o atraso no atendimento e grande espera nas filas. O presente trabalho mostra um estudo bibliográfico sobre os problemas nas filas de estabelecimentos públicos e privados prestadores de serviços, e apresenta a solução Ticket Web 314, um </w:t>
+      </w:r>
+      <w:proofErr w:type="gramStart"/>
+      <w:r>
+        <w:rPr>
+          <w:lang w:eastAsia="zh-CN"/>
+        </w:rPr>
+        <w:t>sistema  que</w:t>
+      </w:r>
+      <w:proofErr w:type="gramEnd"/>
+      <w:r>
+        <w:rPr>
+          <w:lang w:eastAsia="zh-CN"/>
+        </w:rPr>
+        <w:t xml:space="preserve"> permite ao cliente do estabelecimento sair do local e realizar outras atividades enquanto aguarda seu atendimento, acompanhando a fila virtualmente através de um dispositivo móvel.</w:t>
       </w:r>
     </w:p>
     <w:p>
@@ -686,7 +721,105 @@
         <w:rPr>
           <w:lang w:val="en-US"/>
         </w:rPr>
-        <w:t>Currently, the machines and technology are evolving, in this way the capacity of company prodution envolves too. Therefor, people realize more activities in less time, consequently there is the necessity of a time management.  However, some activities generates dificulties in this management, because causes delays on daily and in the activities with many unforeseen, as the delay in the service and big time wait in the queues. This project shows a bibliographical study about the problems in the public and privates establishments queues, services provides and shows the Ticket Web 314 solution, a software that allows the costumer of the stablishments to leaves and to realizes others activities  while expect for his service, following virtually the line through a mobile divice.</w:t>
+        <w:t xml:space="preserve">Currently, the machines and technology are evolving, in this way the capacity of company </w:t>
+      </w:r>
+      <w:proofErr w:type="spellStart"/>
+      <w:r>
+        <w:rPr>
+          <w:lang w:val="en-US"/>
+        </w:rPr>
+        <w:t>prodution</w:t>
+      </w:r>
+      <w:proofErr w:type="spellEnd"/>
+      <w:r>
+        <w:rPr>
+          <w:lang w:val="en-US"/>
+        </w:rPr>
+        <w:t xml:space="preserve"> </w:t>
+      </w:r>
+      <w:proofErr w:type="spellStart"/>
+      <w:r>
+        <w:rPr>
+          <w:lang w:val="en-US"/>
+        </w:rPr>
+        <w:t>envolves</w:t>
+      </w:r>
+      <w:proofErr w:type="spellEnd"/>
+      <w:r>
+        <w:rPr>
+          <w:lang w:val="en-US"/>
+        </w:rPr>
+        <w:t xml:space="preserve"> too. </w:t>
+      </w:r>
+      <w:proofErr w:type="spellStart"/>
+      <w:r>
+        <w:rPr>
+          <w:lang w:val="en-US"/>
+        </w:rPr>
+        <w:t>Therefor</w:t>
+      </w:r>
+      <w:proofErr w:type="spellEnd"/>
+      <w:r>
+        <w:rPr>
+          <w:lang w:val="en-US"/>
+        </w:rPr>
+        <w:t xml:space="preserve">, people realize more activities in less </w:t>
+      </w:r>
+      <w:proofErr w:type="gramStart"/>
+      <w:r>
+        <w:rPr>
+          <w:lang w:val="en-US"/>
+        </w:rPr>
+        <w:t>time,</w:t>
+      </w:r>
+      <w:proofErr w:type="gramEnd"/>
+      <w:r>
+        <w:rPr>
+          <w:lang w:val="en-US"/>
+        </w:rPr>
+        <w:t xml:space="preserve"> consequently there is the necessity of a time management.  However, some activities generates </w:t>
+      </w:r>
+      <w:proofErr w:type="spellStart"/>
+      <w:r>
+        <w:rPr>
+          <w:lang w:val="en-US"/>
+        </w:rPr>
+        <w:t>dificulties</w:t>
+      </w:r>
+      <w:proofErr w:type="spellEnd"/>
+      <w:r>
+        <w:rPr>
+          <w:lang w:val="en-US"/>
+        </w:rPr>
+        <w:t xml:space="preserve"> in this management, because causes delays on daily and in the activities with many unforeseen, as the delay in the service and big time wait in the queues. This project shows a bibliographical study about the problems in the public and privates establishments queues, services provides and shows the Ticket Web 314 solution, a software that allows the costumer of the </w:t>
+      </w:r>
+      <w:proofErr w:type="spellStart"/>
+      <w:r>
+        <w:rPr>
+          <w:lang w:val="en-US"/>
+        </w:rPr>
+        <w:t>stablishments</w:t>
+      </w:r>
+      <w:proofErr w:type="spellEnd"/>
+      <w:r>
+        <w:rPr>
+          <w:lang w:val="en-US"/>
+        </w:rPr>
+        <w:t xml:space="preserve"> to leaves and to realizes others activities  while expect for his service, following virtually the line through a mobile </w:t>
+      </w:r>
+      <w:proofErr w:type="spellStart"/>
+      <w:r>
+        <w:rPr>
+          <w:lang w:val="en-US"/>
+        </w:rPr>
+        <w:t>divice</w:t>
+      </w:r>
+      <w:proofErr w:type="spellEnd"/>
+      <w:r>
+        <w:rPr>
+          <w:lang w:val="en-US"/>
+        </w:rPr>
+        <w:t>.</w:t>
       </w:r>
     </w:p>
     <w:p>
@@ -763,7 +896,11 @@
         <w:fldChar w:fldCharType="separate"/>
       </w:r>
       <w:r>
-        <w:t>Figura 1 - Diagrama de Atividade Cliente do Sistema</w:t>
+        <w:t xml:space="preserve">Figura 1 - Diagrama de Atividade Cliente do </w:t>
+      </w:r>
+      <w:proofErr w:type="spellStart"/>
+      <w:r>
+        <w:t>Sistema</w:t>
       </w:r>
       <w:r>
         <w:fldChar w:fldCharType="end"/>
@@ -778,7 +915,11 @@
         <w:fldChar w:fldCharType="separate"/>
       </w:r>
       <w:r>
-        <w:t xml:space="preserve">na página </w:t>
+        <w:t>na</w:t>
+      </w:r>
+      <w:proofErr w:type="spellEnd"/>
+      <w:r>
+        <w:t xml:space="preserve"> página </w:t>
       </w:r>
       <w:r>
         <w:tab/>
@@ -2646,7 +2787,15 @@
         <w:pStyle w:val="lista"/>
       </w:pPr>
       <w:r>
-        <w:t xml:space="preserve">A todos os usuários se conectar somente mediante login, fornecendo e-mail e senha. </w:t>
+        <w:t xml:space="preserve">A todos os usuários se conectar somente mediante </w:t>
+      </w:r>
+      <w:proofErr w:type="spellStart"/>
+      <w:r>
+        <w:t>login</w:t>
+      </w:r>
+      <w:proofErr w:type="spellEnd"/>
+      <w:r>
+        <w:t xml:space="preserve">, fornecendo e-mail e senha. </w:t>
       </w:r>
     </w:p>
     <w:p>
@@ -2724,8 +2873,13 @@
         <w:pStyle w:val="lista"/>
       </w:pPr>
       <w:r>
-        <w:t>Ao usuário Suporte editar Serviços, modificando seus dados, exceto ao código de identificação .</w:t>
-      </w:r>
+        <w:t xml:space="preserve">Ao usuário Suporte editar Serviços, modificando seus dados, exceto ao código de </w:t>
+      </w:r>
+      <w:proofErr w:type="gramStart"/>
+      <w:r>
+        <w:t>identificação .</w:t>
+      </w:r>
+      <w:proofErr w:type="gramEnd"/>
     </w:p>
     <w:p>
       <w:pPr>
@@ -2926,7 +3080,15 @@
       </w:pPr>
       <w:r>
         <w:lastRenderedPageBreak/>
-        <w:t>Ao usuário Administrador ativar  usuários, quando tais usuários estiverem inativos.</w:t>
+        <w:t xml:space="preserve">Ao usuário Administrador </w:t>
+      </w:r>
+      <w:proofErr w:type="gramStart"/>
+      <w:r>
+        <w:t>ativar  usuários</w:t>
+      </w:r>
+      <w:proofErr w:type="gramEnd"/>
+      <w:r>
+        <w:t>, quando tais usuários estiverem inativos.</w:t>
       </w:r>
     </w:p>
     <w:p>
@@ -3538,7 +3700,15 @@
     </w:p>
     <w:p>
       <w:r>
-        <w:t>Abaixo, está os Diagramas da Atividade Macro do sistema: o Atendimento. O Diagrama segue o fluxo de atividades do Cliente do Estabelecimento:</w:t>
+        <w:t xml:space="preserve">Abaixo, </w:t>
+      </w:r>
+      <w:proofErr w:type="spellStart"/>
+      <w:r>
+        <w:t>está</w:t>
+      </w:r>
+      <w:proofErr w:type="spellEnd"/>
+      <w:r>
+        <w:t xml:space="preserve"> os Diagramas da Atividade Macro do sistema: o Atendimento. O Diagrama segue o fluxo de atividades do Cliente do Estabelecimento:</w:t>
       </w:r>
     </w:p>
     <w:p>
@@ -3741,10 +3911,32 @@
         <w:pStyle w:val="Ttulo1"/>
       </w:pPr>
       <w:bookmarkStart w:id="27" w:name="_Toc1418151005"/>
+      <w:commentRangeStart w:id="28"/>
+      <w:commentRangeStart w:id="29"/>
       <w:r>
         <w:t>Implementação</w:t>
       </w:r>
       <w:bookmarkEnd w:id="27"/>
+      <w:commentRangeEnd w:id="28"/>
+      <w:r>
+        <w:rPr>
+          <w:rStyle w:val="Refdecomentrio"/>
+          <w:b w:val="0"/>
+          <w:caps w:val="0"/>
+          <w:kern w:val="0"/>
+        </w:rPr>
+        <w:commentReference w:id="28"/>
+      </w:r>
+      <w:commentRangeEnd w:id="29"/>
+      <w:r>
+        <w:rPr>
+          <w:rStyle w:val="Refdecomentrio"/>
+          <w:b w:val="0"/>
+          <w:caps w:val="0"/>
+          <w:kern w:val="0"/>
+        </w:rPr>
+        <w:commentReference w:id="29"/>
+      </w:r>
     </w:p>
     <w:p>
       <w:r>
@@ -3759,7 +3951,7 @@
           <w:lang w:val="pt-BR"/>
         </w:rPr>
       </w:pPr>
-      <w:bookmarkStart w:id="28" w:name="_Toc1778402556"/>
+      <w:bookmarkStart w:id="30" w:name="_Toc1778402556"/>
       <w:r>
         <w:rPr>
           <w:rFonts w:hint="default"/>
@@ -3767,7 +3959,7 @@
         </w:rPr>
         <w:t>Linguagens de desenvolvimento</w:t>
       </w:r>
-      <w:bookmarkEnd w:id="28"/>
+      <w:bookmarkEnd w:id="30"/>
     </w:p>
     <w:p>
       <w:pPr>
@@ -3828,7 +4020,15 @@
           <w:color w:val="000000"/>
           <w:szCs w:val="22"/>
         </w:rPr>
-        <w:t xml:space="preserve">De acordo com a documentação da linguagem, </w:t>
+        <w:t>Segundo</w:t>
+      </w:r>
+      <w:r>
+        <w:rPr>
+          <w:rFonts w:cs="Arial"/>
+          <w:color w:val="000000"/>
+          <w:szCs w:val="22"/>
+        </w:rPr>
+        <w:t xml:space="preserve"> a documentação da linguagem, </w:t>
       </w:r>
       <w:r>
         <w:rPr>
@@ -4016,7 +4216,23 @@
           <w:rFonts w:eastAsia="Times New Roman" w:cs="Arial"/>
           <w:szCs w:val="22"/>
         </w:rPr>
-        <w:t>, no desenvolvimento do programa em batch gerenciador da fila, e no aplicativo Android.</w:t>
+        <w:t xml:space="preserve">, no desenvolvimento do programa em batch gerenciador da fila, e no aplicativo </w:t>
+      </w:r>
+      <w:proofErr w:type="spellStart"/>
+      <w:r>
+        <w:rPr>
+          <w:rFonts w:eastAsia="Times New Roman" w:cs="Arial"/>
+          <w:szCs w:val="22"/>
+        </w:rPr>
+        <w:t>Android</w:t>
+      </w:r>
+      <w:proofErr w:type="spellEnd"/>
+      <w:r>
+        <w:rPr>
+          <w:rFonts w:eastAsia="Times New Roman" w:cs="Arial"/>
+          <w:szCs w:val="22"/>
+        </w:rPr>
+        <w:t>.</w:t>
       </w:r>
     </w:p>
     <w:p>
@@ -4026,34 +4242,100 @@
           <w:lang w:eastAsia="zh-CN"/>
         </w:rPr>
       </w:pPr>
+      <w:proofErr w:type="spellStart"/>
       <w:r>
         <w:rPr>
           <w:b/>
           <w:lang w:eastAsia="zh-CN"/>
         </w:rPr>
-        <w:t>Android SDK</w:t>
-      </w:r>
-    </w:p>
-    <w:p>
-      <w:pPr>
-        <w:rPr>
-          <w:color w:val="FF0000"/>
-          <w:lang w:eastAsia="zh-CN"/>
-        </w:rPr>
-      </w:pPr>
-      <w:r>
-        <w:rPr>
-          <w:color w:val="FF0000"/>
-          <w:lang w:eastAsia="zh-CN"/>
-        </w:rPr>
-        <w:t xml:space="preserve">Android é o nome do </w:t>
-      </w:r>
-      <w:r>
-        <w:rPr>
-          <w:color w:val="FF0000"/>
-          <w:lang w:eastAsia="zh-CN"/>
-        </w:rPr>
-        <w:t xml:space="preserve">sistema operacional mobile, propriedade da companhia americana Google. É comumente instalado em uma variedade de smartphones e tables, oferecendo acesso aos próprios serviços Google, como Pesquisa, YouTube, Maps, Gmail e mais. </w:t>
+        <w:t>Android</w:t>
+      </w:r>
+      <w:proofErr w:type="spellEnd"/>
+      <w:r>
+        <w:rPr>
+          <w:b/>
+          <w:lang w:eastAsia="zh-CN"/>
+        </w:rPr>
+        <w:t xml:space="preserve"> SDK</w:t>
+      </w:r>
+    </w:p>
+    <w:p>
+      <w:pPr>
+        <w:rPr>
+          <w:color w:val="FF0000"/>
+          <w:lang w:eastAsia="zh-CN"/>
+        </w:rPr>
+      </w:pPr>
+      <w:proofErr w:type="spellStart"/>
+      <w:r>
+        <w:rPr>
+          <w:color w:val="FF0000"/>
+          <w:lang w:eastAsia="zh-CN"/>
+        </w:rPr>
+        <w:t>Android</w:t>
+      </w:r>
+      <w:proofErr w:type="spellEnd"/>
+      <w:r>
+        <w:rPr>
+          <w:color w:val="FF0000"/>
+          <w:lang w:eastAsia="zh-CN"/>
+        </w:rPr>
+        <w:t xml:space="preserve"> é o nome do </w:t>
+      </w:r>
+      <w:r>
+        <w:rPr>
+          <w:color w:val="FF0000"/>
+          <w:lang w:eastAsia="zh-CN"/>
+        </w:rPr>
+        <w:t xml:space="preserve">sistema operacional mobile, propriedade da companhia americana Google. É comumente instalado em uma variedade de smartphones e </w:t>
+      </w:r>
+      <w:proofErr w:type="spellStart"/>
+      <w:r>
+        <w:rPr>
+          <w:color w:val="FF0000"/>
+          <w:lang w:eastAsia="zh-CN"/>
+        </w:rPr>
+        <w:t>tables</w:t>
+      </w:r>
+      <w:proofErr w:type="spellEnd"/>
+      <w:r>
+        <w:rPr>
+          <w:color w:val="FF0000"/>
+          <w:lang w:eastAsia="zh-CN"/>
+        </w:rPr>
+        <w:t xml:space="preserve">, oferecendo acesso aos próprios serviços Google, como Pesquisa, </w:t>
+      </w:r>
+      <w:proofErr w:type="spellStart"/>
+      <w:r>
+        <w:rPr>
+          <w:color w:val="FF0000"/>
+          <w:lang w:eastAsia="zh-CN"/>
+        </w:rPr>
+        <w:t>YouTube</w:t>
+      </w:r>
+      <w:proofErr w:type="spellEnd"/>
+      <w:r>
+        <w:rPr>
+          <w:color w:val="FF0000"/>
+          <w:lang w:eastAsia="zh-CN"/>
+        </w:rPr>
+        <w:t xml:space="preserve">, </w:t>
+      </w:r>
+      <w:proofErr w:type="spellStart"/>
+      <w:r>
+        <w:rPr>
+          <w:color w:val="FF0000"/>
+          <w:lang w:eastAsia="zh-CN"/>
+        </w:rPr>
+        <w:t>Maps</w:t>
+      </w:r>
+      <w:proofErr w:type="spellEnd"/>
+      <w:r>
+        <w:rPr>
+          <w:color w:val="FF0000"/>
+          <w:lang w:eastAsia="zh-CN"/>
+        </w:rPr>
+        <w:t xml:space="preserve">, Gmail e mais. </w:t>
       </w:r>
       <w:r>
         <w:rPr>
@@ -4062,19 +4344,60 @@
         </w:rPr>
         <w:t xml:space="preserve">(TODD, Alex, BARRACLOUGH, Chris. </w:t>
       </w:r>
-      <w:r>
-        <w:rPr>
-          <w:color w:val="FF0000"/>
-          <w:lang w:eastAsia="zh-CN"/>
-        </w:rPr>
-        <w:t xml:space="preserve">Recombu: O que </w:t>
-      </w:r>
-      <w:r>
-        <w:rPr>
-          <w:color w:val="FF0000"/>
-          <w:lang w:eastAsia="zh-CN"/>
-        </w:rPr>
-        <w:t xml:space="preserve">é o Android e o que é um Telefone Android? </w:t>
+      <w:proofErr w:type="spellStart"/>
+      <w:r>
+        <w:rPr>
+          <w:color w:val="FF0000"/>
+          <w:lang w:eastAsia="zh-CN"/>
+        </w:rPr>
+        <w:t>Recombu</w:t>
+      </w:r>
+      <w:proofErr w:type="spellEnd"/>
+      <w:r>
+        <w:rPr>
+          <w:color w:val="FF0000"/>
+          <w:lang w:eastAsia="zh-CN"/>
+        </w:rPr>
+        <w:t xml:space="preserve">: O que </w:t>
+      </w:r>
+      <w:r>
+        <w:rPr>
+          <w:color w:val="FF0000"/>
+          <w:lang w:eastAsia="zh-CN"/>
+        </w:rPr>
+        <w:t xml:space="preserve">é o </w:t>
+      </w:r>
+      <w:proofErr w:type="spellStart"/>
+      <w:r>
+        <w:rPr>
+          <w:color w:val="FF0000"/>
+          <w:lang w:eastAsia="zh-CN"/>
+        </w:rPr>
+        <w:t>Android</w:t>
+      </w:r>
+      <w:proofErr w:type="spellEnd"/>
+      <w:r>
+        <w:rPr>
+          <w:color w:val="FF0000"/>
+          <w:lang w:eastAsia="zh-CN"/>
+        </w:rPr>
+        <w:t xml:space="preserve"> e o que é um Telefone </w:t>
+      </w:r>
+      <w:proofErr w:type="spellStart"/>
+      <w:r>
+        <w:rPr>
+          <w:color w:val="FF0000"/>
+          <w:lang w:eastAsia="zh-CN"/>
+        </w:rPr>
+        <w:t>Android</w:t>
+      </w:r>
+      <w:proofErr w:type="spellEnd"/>
+      <w:r>
+        <w:rPr>
+          <w:color w:val="FF0000"/>
+          <w:lang w:eastAsia="zh-CN"/>
+        </w:rPr>
+        <w:t xml:space="preserve">? </w:t>
       </w:r>
       <w:r>
         <w:rPr>
@@ -4096,7 +4419,55 @@
           <w:color w:val="FF0000"/>
           <w:lang w:eastAsia="zh-CN"/>
         </w:rPr>
-        <w:t>O Android SDK (Software Development Kit – Kit de desenvolvimento de software) é um pacote de ferramentas de desenvolvimento usado para desenvolver aplicações para a plataforma Android. Inclui classes e bibliotecas padrão para desenvolvimento das aplicações.</w:t>
+        <w:t xml:space="preserve">O </w:t>
+      </w:r>
+      <w:proofErr w:type="spellStart"/>
+      <w:r>
+        <w:rPr>
+          <w:color w:val="FF0000"/>
+          <w:lang w:eastAsia="zh-CN"/>
+        </w:rPr>
+        <w:t>Android</w:t>
+      </w:r>
+      <w:proofErr w:type="spellEnd"/>
+      <w:r>
+        <w:rPr>
+          <w:color w:val="FF0000"/>
+          <w:lang w:eastAsia="zh-CN"/>
+        </w:rPr>
+        <w:t xml:space="preserve"> SDK (Software </w:t>
+      </w:r>
+      <w:proofErr w:type="spellStart"/>
+      <w:r>
+        <w:rPr>
+          <w:color w:val="FF0000"/>
+          <w:lang w:eastAsia="zh-CN"/>
+        </w:rPr>
+        <w:t>Development</w:t>
+      </w:r>
+      <w:proofErr w:type="spellEnd"/>
+      <w:r>
+        <w:rPr>
+          <w:color w:val="FF0000"/>
+          <w:lang w:eastAsia="zh-CN"/>
+        </w:rPr>
+        <w:t xml:space="preserve"> Kit – Kit de desenvolvimento de software) é um pacote de ferramentas de desenvolvimento usado para desenvolver aplicações para a plataforma </w:t>
+      </w:r>
+      <w:proofErr w:type="spellStart"/>
+      <w:r>
+        <w:rPr>
+          <w:color w:val="FF0000"/>
+          <w:lang w:eastAsia="zh-CN"/>
+        </w:rPr>
+        <w:t>Android</w:t>
+      </w:r>
+      <w:proofErr w:type="spellEnd"/>
+      <w:r>
+        <w:rPr>
+          <w:color w:val="FF0000"/>
+          <w:lang w:eastAsia="zh-CN"/>
+        </w:rPr>
+        <w:t>. Inclui classes e bibliotecas padrão para desenvolvimento das aplicações.</w:t>
       </w:r>
     </w:p>
     <w:p>
@@ -4113,7 +4484,39 @@
           <w:rFonts w:eastAsia="Times New Roman" w:cs="Arial"/>
           <w:szCs w:val="22"/>
         </w:rPr>
-        <w:t>O presente projeto utiliza a API 19 do Android, que aponta o desenvolvimento do aplicativo para a versão 4.4, KitKat, do sistema operacional de mesmo nome da linguagem.</w:t>
+        <w:t xml:space="preserve">O presente projeto utiliza a API 19 do </w:t>
+      </w:r>
+      <w:proofErr w:type="spellStart"/>
+      <w:r>
+        <w:rPr>
+          <w:rFonts w:eastAsia="Times New Roman" w:cs="Arial"/>
+          <w:szCs w:val="22"/>
+        </w:rPr>
+        <w:t>Android</w:t>
+      </w:r>
+      <w:proofErr w:type="spellEnd"/>
+      <w:r>
+        <w:rPr>
+          <w:rFonts w:eastAsia="Times New Roman" w:cs="Arial"/>
+          <w:szCs w:val="22"/>
+        </w:rPr>
+        <w:t xml:space="preserve">, que aponta o desenvolvimento do aplicativo para a versão 4.4, </w:t>
+      </w:r>
+      <w:proofErr w:type="spellStart"/>
+      <w:r>
+        <w:rPr>
+          <w:rFonts w:eastAsia="Times New Roman" w:cs="Arial"/>
+          <w:szCs w:val="22"/>
+        </w:rPr>
+        <w:t>KitKat</w:t>
+      </w:r>
+      <w:proofErr w:type="spellEnd"/>
+      <w:r>
+        <w:rPr>
+          <w:rFonts w:eastAsia="Times New Roman" w:cs="Arial"/>
+          <w:szCs w:val="22"/>
+        </w:rPr>
+        <w:t>, do sistema operacional de mesmo nome da linguagem.</w:t>
       </w:r>
       <w:r>
         <w:rPr>
@@ -4131,6 +4534,7 @@
           <w:lang w:eastAsia="zh-CN"/>
         </w:rPr>
       </w:pPr>
+      <w:proofErr w:type="spellStart"/>
       <w:r>
         <w:rPr>
           <w:b/>
@@ -4139,6 +4543,7 @@
         </w:rPr>
         <w:t>JavaScript</w:t>
       </w:r>
+      <w:proofErr w:type="spellEnd"/>
     </w:p>
     <w:p>
       <w:pPr>
@@ -4153,7 +4558,46 @@
           <w:color w:val="FF0000"/>
           <w:lang w:eastAsia="zh-CN"/>
         </w:rPr>
-        <w:t>De acordo com Stephen Chapman, do site AboutTech (2016), JavaScript é uma linguagem de programaç</w:t>
+        <w:t>Como dito por</w:t>
+      </w:r>
+      <w:r>
+        <w:rPr>
+          <w:color w:val="FF0000"/>
+          <w:lang w:eastAsia="zh-CN"/>
+        </w:rPr>
+        <w:t xml:space="preserve"> Stephen Chapman, do site </w:t>
+      </w:r>
+      <w:proofErr w:type="spellStart"/>
+      <w:r>
+        <w:rPr>
+          <w:color w:val="FF0000"/>
+          <w:lang w:eastAsia="zh-CN"/>
+        </w:rPr>
+        <w:t>AboutTech</w:t>
+      </w:r>
+      <w:proofErr w:type="spellEnd"/>
+      <w:r>
+        <w:rPr>
+          <w:color w:val="FF0000"/>
+          <w:lang w:eastAsia="zh-CN"/>
+        </w:rPr>
+        <w:t xml:space="preserve"> (2016), </w:t>
+      </w:r>
+      <w:proofErr w:type="spellStart"/>
+      <w:r>
+        <w:rPr>
+          <w:color w:val="FF0000"/>
+          <w:lang w:eastAsia="zh-CN"/>
+        </w:rPr>
+        <w:t>JavaScript</w:t>
+      </w:r>
+      <w:proofErr w:type="spellEnd"/>
+      <w:r>
+        <w:rPr>
+          <w:color w:val="FF0000"/>
+          <w:lang w:eastAsia="zh-CN"/>
+        </w:rPr>
+        <w:t xml:space="preserve"> é uma linguagem de programaç</w:t>
       </w:r>
       <w:r>
         <w:rPr>
@@ -4167,7 +4611,23 @@
           <w:color w:val="FF0000"/>
           <w:lang w:eastAsia="zh-CN"/>
         </w:rPr>
-        <w:t>O JavaScript é executado no computador do usuário e n</w:t>
+        <w:t xml:space="preserve">O </w:t>
+      </w:r>
+      <w:proofErr w:type="spellStart"/>
+      <w:r>
+        <w:rPr>
+          <w:color w:val="FF0000"/>
+          <w:lang w:eastAsia="zh-CN"/>
+        </w:rPr>
+        <w:t>JavaScript</w:t>
+      </w:r>
+      <w:proofErr w:type="spellEnd"/>
+      <w:r>
+        <w:rPr>
+          <w:color w:val="FF0000"/>
+          <w:lang w:eastAsia="zh-CN"/>
+        </w:rPr>
+        <w:t xml:space="preserve"> é executado no computador do usuário e n</w:t>
       </w:r>
       <w:r>
         <w:rPr>
@@ -4207,7 +4667,25 @@
           <w:color w:val="191919"/>
           <w:shd w:val="clear" w:color="auto" w:fill="FFFFFF"/>
         </w:rPr>
-        <w:t xml:space="preserve"> site JavaScripter conta que </w:t>
+        <w:t xml:space="preserve"> site </w:t>
+      </w:r>
+      <w:proofErr w:type="spellStart"/>
+      <w:r>
+        <w:rPr>
+          <w:rFonts w:ascii="Helvetica" w:hAnsi="Helvetica" w:cs="Helvetica"/>
+          <w:color w:val="191919"/>
+          <w:shd w:val="clear" w:color="auto" w:fill="FFFFFF"/>
+        </w:rPr>
+        <w:t>JavaScripter</w:t>
+      </w:r>
+      <w:proofErr w:type="spellEnd"/>
+      <w:r>
+        <w:rPr>
+          <w:rFonts w:ascii="Helvetica" w:hAnsi="Helvetica" w:cs="Helvetica"/>
+          <w:color w:val="191919"/>
+          <w:shd w:val="clear" w:color="auto" w:fill="FFFFFF"/>
+        </w:rPr>
+        <w:t xml:space="preserve"> conta que </w:t>
       </w:r>
       <w:r>
         <w:rPr>
@@ -4229,7 +4707,23 @@
           <w:rFonts w:ascii="Helvetica" w:hAnsi="Helvetica" w:cs="Helvetica"/>
           <w:shd w:val="clear" w:color="auto" w:fill="FFFFFF"/>
         </w:rPr>
-        <w:t>O JavaScript é utilizado na construção do WebService que realiza o controle dos dados das aplicações.</w:t>
+        <w:t xml:space="preserve">O </w:t>
+      </w:r>
+      <w:proofErr w:type="spellStart"/>
+      <w:r>
+        <w:rPr>
+          <w:rFonts w:ascii="Helvetica" w:hAnsi="Helvetica" w:cs="Helvetica"/>
+          <w:shd w:val="clear" w:color="auto" w:fill="FFFFFF"/>
+        </w:rPr>
+        <w:t>JavaScript</w:t>
+      </w:r>
+      <w:proofErr w:type="spellEnd"/>
+      <w:r>
+        <w:rPr>
+          <w:rFonts w:ascii="Helvetica" w:hAnsi="Helvetica" w:cs="Helvetica"/>
+          <w:shd w:val="clear" w:color="auto" w:fill="FFFFFF"/>
+        </w:rPr>
+        <w:t xml:space="preserve"> é utilizado na construção do WebService que realiza o controle dos dados das aplicações.</w:t>
       </w:r>
     </w:p>
     <w:p>
@@ -4295,7 +4789,27 @@
         <w:rPr>
           <w:lang w:eastAsia="zh-CN"/>
         </w:rPr>
-        <w:t xml:space="preserve">De acordo com SHANNON, do site HTML Source (2012), </w:t>
+        <w:t>Segundo</w:t>
+      </w:r>
+      <w:r>
+        <w:rPr>
+          <w:lang w:eastAsia="zh-CN"/>
+        </w:rPr>
+        <w:t xml:space="preserve"> SHANNON, do site HTML </w:t>
+      </w:r>
+      <w:proofErr w:type="spellStart"/>
+      <w:r>
+        <w:rPr>
+          <w:lang w:eastAsia="zh-CN"/>
+        </w:rPr>
+        <w:t>Source</w:t>
+      </w:r>
+      <w:proofErr w:type="spellEnd"/>
+      <w:r>
+        <w:rPr>
+          <w:lang w:eastAsia="zh-CN"/>
+        </w:rPr>
+        <w:t xml:space="preserve"> (2012), </w:t>
       </w:r>
       <w:r>
         <w:rPr>
@@ -4343,7 +4857,35 @@
         <w:rPr>
           <w:lang w:eastAsia="zh-CN"/>
         </w:rPr>
-        <w:t xml:space="preserve">XML é a linguagem de marcação utilizada no Android para criar seus componentes de layout: Activities – telas –, recursos de menu, texto, figuras e estilos. </w:t>
+        <w:t xml:space="preserve">XML é a linguagem de marcação utilizada no </w:t>
+      </w:r>
+      <w:proofErr w:type="spellStart"/>
+      <w:r>
+        <w:rPr>
+          <w:lang w:eastAsia="zh-CN"/>
+        </w:rPr>
+        <w:t>Android</w:t>
+      </w:r>
+      <w:proofErr w:type="spellEnd"/>
+      <w:r>
+        <w:rPr>
+          <w:lang w:eastAsia="zh-CN"/>
+        </w:rPr>
+        <w:t xml:space="preserve"> para criar seus componentes de layout: </w:t>
+      </w:r>
+      <w:proofErr w:type="spellStart"/>
+      <w:r>
+        <w:rPr>
+          <w:lang w:eastAsia="zh-CN"/>
+        </w:rPr>
+        <w:t>Activities</w:t>
+      </w:r>
+      <w:proofErr w:type="spellEnd"/>
+      <w:r>
+        <w:rPr>
+          <w:lang w:eastAsia="zh-CN"/>
+        </w:rPr>
+        <w:t xml:space="preserve"> – telas –, recursos de menu, texto, figuras e estilos. </w:t>
       </w:r>
     </w:p>
     <w:p>
@@ -4361,16 +4903,114 @@
           <w:szCs w:val="22"/>
           <w:lang w:eastAsia="zh-CN"/>
         </w:rPr>
-        <w:t xml:space="preserve">ROUSSE, Margaret (2014), do site TechTarget, explica que </w:t>
-      </w:r>
-      <w:r>
-        <w:rPr>
-          <w:rFonts w:cs="Arial"/>
-          <w:color w:val="FF0000"/>
+        <w:t xml:space="preserve">ROUSSE, Margaret (2014), do site </w:t>
+      </w:r>
+      <w:proofErr w:type="spellStart"/>
+      <w:r>
+        <w:rPr>
+          <w:rFonts w:cs="Arial"/>
           <w:szCs w:val="22"/>
           <w:lang w:eastAsia="zh-CN"/>
         </w:rPr>
-        <w:t xml:space="preserve">Linguagem de Marcação Extensível – XML, Xtensible Markup Language – é usada para descrever dados. O padrão XML é um jeito flexível de criar formatos de informação e compartilhar eletronicamente dados estruturados via rede. Código XML, como recomendação do W3C, é similar ao HTML. Ambos contêm símbolos de marcação – em forma de tags – para descrever conteúdos de páginas ou arquivos. </w:t>
+        <w:t>TechTarget</w:t>
+      </w:r>
+      <w:proofErr w:type="spellEnd"/>
+      <w:r>
+        <w:rPr>
+          <w:rFonts w:cs="Arial"/>
+          <w:szCs w:val="22"/>
+          <w:lang w:eastAsia="zh-CN"/>
+        </w:rPr>
+        <w:t xml:space="preserve">, explica que </w:t>
+      </w:r>
+      <w:r>
+        <w:rPr>
+          <w:rFonts w:cs="Arial"/>
+          <w:color w:val="FF0000"/>
+          <w:szCs w:val="22"/>
+          <w:lang w:eastAsia="zh-CN"/>
+        </w:rPr>
+        <w:t xml:space="preserve">Linguagem de Marcação Extensível – XML, </w:t>
+      </w:r>
+      <w:proofErr w:type="spellStart"/>
+      <w:r>
+        <w:rPr>
+          <w:rFonts w:cs="Arial"/>
+          <w:color w:val="FF0000"/>
+          <w:szCs w:val="22"/>
+          <w:lang w:eastAsia="zh-CN"/>
+        </w:rPr>
+        <w:t>Xtensible</w:t>
+      </w:r>
+      <w:proofErr w:type="spellEnd"/>
+      <w:r>
+        <w:rPr>
+          <w:rFonts w:cs="Arial"/>
+          <w:color w:val="FF0000"/>
+          <w:szCs w:val="22"/>
+          <w:lang w:eastAsia="zh-CN"/>
+        </w:rPr>
+        <w:t xml:space="preserve"> </w:t>
+      </w:r>
+      <w:proofErr w:type="spellStart"/>
+      <w:r>
+        <w:rPr>
+          <w:rFonts w:cs="Arial"/>
+          <w:color w:val="FF0000"/>
+          <w:szCs w:val="22"/>
+          <w:lang w:eastAsia="zh-CN"/>
+        </w:rPr>
+        <w:t>Markup</w:t>
+      </w:r>
+      <w:proofErr w:type="spellEnd"/>
+      <w:r>
+        <w:rPr>
+          <w:rFonts w:cs="Arial"/>
+          <w:color w:val="FF0000"/>
+          <w:szCs w:val="22"/>
+          <w:lang w:eastAsia="zh-CN"/>
+        </w:rPr>
+        <w:t xml:space="preserve"> </w:t>
+      </w:r>
+      <w:proofErr w:type="spellStart"/>
+      <w:r>
+        <w:rPr>
+          <w:rFonts w:cs="Arial"/>
+          <w:color w:val="FF0000"/>
+          <w:szCs w:val="22"/>
+          <w:lang w:eastAsia="zh-CN"/>
+        </w:rPr>
+        <w:t>Language</w:t>
+      </w:r>
+      <w:proofErr w:type="spellEnd"/>
+      <w:r>
+        <w:rPr>
+          <w:rFonts w:cs="Arial"/>
+          <w:color w:val="FF0000"/>
+          <w:szCs w:val="22"/>
+          <w:lang w:eastAsia="zh-CN"/>
+        </w:rPr>
+        <w:t xml:space="preserve"> – é usada para descrever dados. O padrão XML é um jeito flexível de criar formatos de informação e compartilhar eletronicamente dados estruturados via rede. Código XML, como recomendação do W3C, é similar ao HTML. Ambos contêm símbolos de marcação – em forma de </w:t>
+      </w:r>
+      <w:proofErr w:type="spellStart"/>
+      <w:r>
+        <w:rPr>
+          <w:rFonts w:cs="Arial"/>
+          <w:color w:val="FF0000"/>
+          <w:szCs w:val="22"/>
+          <w:lang w:eastAsia="zh-CN"/>
+        </w:rPr>
+        <w:t>tags</w:t>
+      </w:r>
+      <w:proofErr w:type="spellEnd"/>
+      <w:r>
+        <w:rPr>
+          <w:rFonts w:cs="Arial"/>
+          <w:color w:val="FF0000"/>
+          <w:szCs w:val="22"/>
+          <w:lang w:eastAsia="zh-CN"/>
+        </w:rPr>
+        <w:t xml:space="preserve"> – para descrever conteúdos de páginas ou arquivos. </w:t>
       </w:r>
     </w:p>
     <w:p>
@@ -4410,8 +5050,9 @@
           <w:szCs w:val="22"/>
           <w:shd w:val="clear" w:color="auto" w:fill="FFFFFF"/>
         </w:rPr>
-        <w:t xml:space="preserve">Jennifer Kyrnin, Web Designer e Expert HTML, explica no site AboutTech (2016) que </w:t>
-      </w:r>
+        <w:t xml:space="preserve">Jennifer </w:t>
+      </w:r>
+      <w:proofErr w:type="spellStart"/>
       <w:r>
         <w:rPr>
           <w:rFonts w:cs="Arial"/>
@@ -4419,8 +5060,9 @@
           <w:szCs w:val="22"/>
           <w:shd w:val="clear" w:color="auto" w:fill="FFFFFF"/>
         </w:rPr>
-        <w:t>CSS foi desenvolvido inicialmente em 1997 como um meio de desenvolvedores web definirem a aparência visual de pági</w:t>
-      </w:r>
+        <w:t>Kyrnin</w:t>
+      </w:r>
+      <w:proofErr w:type="spellEnd"/>
       <w:r>
         <w:rPr>
           <w:rFonts w:cs="Arial"/>
@@ -4428,17 +5070,19 @@
           <w:szCs w:val="22"/>
           <w:shd w:val="clear" w:color="auto" w:fill="FFFFFF"/>
         </w:rPr>
-        <w:t>nas web que estivessem criando.</w:t>
-      </w:r>
-    </w:p>
-    <w:p>
-      <w:pPr>
-        <w:rPr>
-          <w:rFonts w:cs="Arial"/>
+        <w:t xml:space="preserve">, Web Designer e Expert HTML, explica no site </w:t>
+      </w:r>
+      <w:proofErr w:type="spellStart"/>
+      <w:r>
+        <w:rPr>
+          <w:rFonts w:cs="Arial"/>
+          <w:color w:val="FF0000"/>
           <w:szCs w:val="22"/>
           <w:shd w:val="clear" w:color="auto" w:fill="FFFFFF"/>
         </w:rPr>
-      </w:pPr>
+        <w:t>AboutTech</w:t>
+      </w:r>
+      <w:proofErr w:type="spellEnd"/>
       <w:r>
         <w:rPr>
           <w:rFonts w:cs="Arial"/>
@@ -4446,7 +5090,7 @@
           <w:szCs w:val="22"/>
           <w:shd w:val="clear" w:color="auto" w:fill="FFFFFF"/>
         </w:rPr>
-        <w:t xml:space="preserve">Kyrnin ainda explica que a nomenclatura CSS é um acrônimo de Cascading Style Sheet – Folha de Estilo em Cascata. “Folha de Estilo” refere-se ao documento em si, pois </w:t>
+        <w:t xml:space="preserve"> (2016) que </w:t>
       </w:r>
       <w:r>
         <w:rPr>
@@ -4455,6 +5099,113 @@
           <w:szCs w:val="22"/>
           <w:shd w:val="clear" w:color="auto" w:fill="FFFFFF"/>
         </w:rPr>
+        <w:t>CSS foi desenvolvido inicialmente em 1997 como um meio de desenvolvedores web definirem a aparência visual de pági</w:t>
+      </w:r>
+      <w:r>
+        <w:rPr>
+          <w:rFonts w:cs="Arial"/>
+          <w:color w:val="FF0000"/>
+          <w:szCs w:val="22"/>
+          <w:shd w:val="clear" w:color="auto" w:fill="FFFFFF"/>
+        </w:rPr>
+        <w:t>nas web que estivessem criando.</w:t>
+      </w:r>
+    </w:p>
+    <w:p>
+      <w:pPr>
+        <w:rPr>
+          <w:rFonts w:cs="Arial"/>
+          <w:szCs w:val="22"/>
+          <w:shd w:val="clear" w:color="auto" w:fill="FFFFFF"/>
+        </w:rPr>
+      </w:pPr>
+      <w:proofErr w:type="spellStart"/>
+      <w:r>
+        <w:rPr>
+          <w:rFonts w:cs="Arial"/>
+          <w:color w:val="FF0000"/>
+          <w:szCs w:val="22"/>
+          <w:shd w:val="clear" w:color="auto" w:fill="FFFFFF"/>
+        </w:rPr>
+        <w:t>Kyrnin</w:t>
+      </w:r>
+      <w:proofErr w:type="spellEnd"/>
+      <w:r>
+        <w:rPr>
+          <w:rFonts w:cs="Arial"/>
+          <w:color w:val="FF0000"/>
+          <w:szCs w:val="22"/>
+          <w:shd w:val="clear" w:color="auto" w:fill="FFFFFF"/>
+        </w:rPr>
+        <w:t xml:space="preserve"> ainda explica que a nomenclatura CSS é um acrônimo de </w:t>
+      </w:r>
+      <w:proofErr w:type="spellStart"/>
+      <w:r>
+        <w:rPr>
+          <w:rFonts w:cs="Arial"/>
+          <w:color w:val="FF0000"/>
+          <w:szCs w:val="22"/>
+          <w:shd w:val="clear" w:color="auto" w:fill="FFFFFF"/>
+        </w:rPr>
+        <w:t>Cascading</w:t>
+      </w:r>
+      <w:proofErr w:type="spellEnd"/>
+      <w:r>
+        <w:rPr>
+          <w:rFonts w:cs="Arial"/>
+          <w:color w:val="FF0000"/>
+          <w:szCs w:val="22"/>
+          <w:shd w:val="clear" w:color="auto" w:fill="FFFFFF"/>
+        </w:rPr>
+        <w:t xml:space="preserve"> </w:t>
+      </w:r>
+      <w:proofErr w:type="spellStart"/>
+      <w:r>
+        <w:rPr>
+          <w:rFonts w:cs="Arial"/>
+          <w:color w:val="FF0000"/>
+          <w:szCs w:val="22"/>
+          <w:shd w:val="clear" w:color="auto" w:fill="FFFFFF"/>
+        </w:rPr>
+        <w:t>Style</w:t>
+      </w:r>
+      <w:proofErr w:type="spellEnd"/>
+      <w:r>
+        <w:rPr>
+          <w:rFonts w:cs="Arial"/>
+          <w:color w:val="FF0000"/>
+          <w:szCs w:val="22"/>
+          <w:shd w:val="clear" w:color="auto" w:fill="FFFFFF"/>
+        </w:rPr>
+        <w:t xml:space="preserve"> </w:t>
+      </w:r>
+      <w:proofErr w:type="spellStart"/>
+      <w:r>
+        <w:rPr>
+          <w:rFonts w:cs="Arial"/>
+          <w:color w:val="FF0000"/>
+          <w:szCs w:val="22"/>
+          <w:shd w:val="clear" w:color="auto" w:fill="FFFFFF"/>
+        </w:rPr>
+        <w:t>Sheet</w:t>
+      </w:r>
+      <w:proofErr w:type="spellEnd"/>
+      <w:r>
+        <w:rPr>
+          <w:rFonts w:cs="Arial"/>
+          <w:color w:val="FF0000"/>
+          <w:szCs w:val="22"/>
+          <w:shd w:val="clear" w:color="auto" w:fill="FFFFFF"/>
+        </w:rPr>
+        <w:t xml:space="preserve"> – Folha de Estilo em Cascata. “Folha de Estilo” refere-se ao documento em si, pois </w:t>
+      </w:r>
+      <w:r>
+        <w:rPr>
+          <w:rFonts w:cs="Arial"/>
+          <w:color w:val="FF0000"/>
+          <w:szCs w:val="22"/>
+          <w:shd w:val="clear" w:color="auto" w:fill="FFFFFF"/>
+        </w:rPr>
         <w:lastRenderedPageBreak/>
         <w:t xml:space="preserve">arquivos CSS são somente arquivos texto editáveis em qualquer programa. </w:t>
       </w:r>
@@ -4507,7 +5258,7 @@
         </w:rPr>
         <w:t>Frameworks</w:t>
       </w:r>
-      <w:bookmarkStart w:id="29" w:name="_Toc391956907"/>
+      <w:bookmarkStart w:id="31" w:name="_Toc391956907"/>
     </w:p>
     <w:p>
       <w:pPr>
@@ -4534,21 +5285,30 @@
           <w:b/>
           <w:lang w:eastAsia="zh-CN"/>
         </w:rPr>
-        <w:t>Frameworks Front-End</w:t>
-      </w:r>
-    </w:p>
-    <w:p>
-      <w:pPr>
+        <w:t>Frameworks Front-</w:t>
+      </w:r>
+      <w:proofErr w:type="spellStart"/>
+      <w:r>
         <w:rPr>
           <w:b/>
           <w:lang w:eastAsia="zh-CN"/>
         </w:rPr>
-      </w:pPr>
-      <w:r>
+        <w:t>End</w:t>
+      </w:r>
+      <w:proofErr w:type="spellEnd"/>
+    </w:p>
+    <w:p>
+      <w:pPr>
         <w:rPr>
           <w:b/>
           <w:lang w:eastAsia="zh-CN"/>
         </w:rPr>
+      </w:pPr>
+      <w:r>
+        <w:rPr>
+          <w:b/>
+          <w:lang w:eastAsia="zh-CN"/>
+        </w:rPr>
         <w:t>Materialize</w:t>
       </w:r>
     </w:p>
@@ -4562,7 +5322,49 @@
         <w:rPr>
           <w:lang w:eastAsia="zh-CN"/>
         </w:rPr>
-        <w:t>Materialize é um Framework de CSS responsivo, e foi baseado no Material Design desenvolvido pelo Google. Foi inicialmente desenvolvido por uma equipe de estudantes da Carnegie Mellon University: Alvin Wang, Alan Chang, Alex Mark e Kevin Louie.</w:t>
+        <w:t xml:space="preserve">Materialize é um Framework de CSS responsivo, e foi baseado no Material Design desenvolvido pelo Google. Foi inicialmente desenvolvido por uma equipe de estudantes da Carnegie </w:t>
+      </w:r>
+      <w:proofErr w:type="spellStart"/>
+      <w:r>
+        <w:rPr>
+          <w:lang w:eastAsia="zh-CN"/>
+        </w:rPr>
+        <w:t>Mellon</w:t>
+      </w:r>
+      <w:proofErr w:type="spellEnd"/>
+      <w:r>
+        <w:rPr>
+          <w:lang w:eastAsia="zh-CN"/>
+        </w:rPr>
+        <w:t xml:space="preserve"> </w:t>
+      </w:r>
+      <w:proofErr w:type="spellStart"/>
+      <w:r>
+        <w:rPr>
+          <w:lang w:eastAsia="zh-CN"/>
+        </w:rPr>
+        <w:t>University</w:t>
+      </w:r>
+      <w:proofErr w:type="spellEnd"/>
+      <w:r>
+        <w:rPr>
+          <w:lang w:eastAsia="zh-CN"/>
+        </w:rPr>
+        <w:t xml:space="preserve">: Alvin Wang, Alan Chang, Alex Mark e Kevin </w:t>
+      </w:r>
+      <w:proofErr w:type="spellStart"/>
+      <w:r>
+        <w:rPr>
+          <w:lang w:eastAsia="zh-CN"/>
+        </w:rPr>
+        <w:t>Louie</w:t>
+      </w:r>
+      <w:proofErr w:type="spellEnd"/>
+      <w:r>
+        <w:rPr>
+          <w:lang w:eastAsia="zh-CN"/>
+        </w:rPr>
+        <w:t>.</w:t>
       </w:r>
     </w:p>
     <w:p>
@@ -4585,6 +5387,8 @@
           <w:lang w:eastAsia="zh-CN"/>
         </w:rPr>
       </w:pPr>
+      <w:proofErr w:type="spellStart"/>
+      <w:proofErr w:type="gramStart"/>
       <w:r>
         <w:rPr>
           <w:b/>
@@ -4592,18 +5396,48 @@
         </w:rPr>
         <w:t>jQuery</w:t>
       </w:r>
-    </w:p>
-    <w:p>
-      <w:pPr>
-        <w:rPr>
-          <w:lang w:eastAsia="zh-CN"/>
-        </w:rPr>
-      </w:pPr>
-      <w:r>
-        <w:rPr>
-          <w:lang w:eastAsia="zh-CN"/>
-        </w:rPr>
-        <w:t>De acordo com seu site, jQuery é uma biblioteca JavaScrit r</w:t>
+      <w:proofErr w:type="spellEnd"/>
+      <w:proofErr w:type="gramEnd"/>
+    </w:p>
+    <w:p>
+      <w:pPr>
+        <w:rPr>
+          <w:lang w:eastAsia="zh-CN"/>
+        </w:rPr>
+      </w:pPr>
+      <w:r>
+        <w:rPr>
+          <w:lang w:eastAsia="zh-CN"/>
+        </w:rPr>
+        <w:t xml:space="preserve">De acordo com seu site, </w:t>
+      </w:r>
+      <w:proofErr w:type="spellStart"/>
+      <w:r>
+        <w:rPr>
+          <w:lang w:eastAsia="zh-CN"/>
+        </w:rPr>
+        <w:t>jQuery</w:t>
+      </w:r>
+      <w:proofErr w:type="spellEnd"/>
+      <w:r>
+        <w:rPr>
+          <w:lang w:eastAsia="zh-CN"/>
+        </w:rPr>
+        <w:t xml:space="preserve"> é uma biblioteca </w:t>
+      </w:r>
+      <w:proofErr w:type="spellStart"/>
+      <w:r>
+        <w:rPr>
+          <w:lang w:eastAsia="zh-CN"/>
+        </w:rPr>
+        <w:t>JavaScrit</w:t>
+      </w:r>
+      <w:proofErr w:type="spellEnd"/>
+      <w:r>
+        <w:rPr>
+          <w:lang w:eastAsia="zh-CN"/>
+        </w:rPr>
+        <w:t xml:space="preserve"> r</w:t>
       </w:r>
       <w:r>
         <w:rPr>
@@ -4634,7 +5468,21 @@
         <w:rPr>
           <w:lang w:eastAsia="zh-CN"/>
         </w:rPr>
-        <w:t>O TW314 utiliza jQuery em sua versão 3.1.1</w:t>
+        <w:t xml:space="preserve">O TW314 utiliza </w:t>
+      </w:r>
+      <w:proofErr w:type="spellStart"/>
+      <w:r>
+        <w:rPr>
+          <w:lang w:eastAsia="zh-CN"/>
+        </w:rPr>
+        <w:t>jQuery</w:t>
+      </w:r>
+      <w:proofErr w:type="spellEnd"/>
+      <w:r>
+        <w:rPr>
+          <w:lang w:eastAsia="zh-CN"/>
+        </w:rPr>
+        <w:t xml:space="preserve"> em sua versão 3.1.1</w:t>
       </w:r>
       <w:r>
         <w:rPr>
@@ -4672,6 +5520,7 @@
           <w:lang w:val="en-US" w:eastAsia="zh-CN"/>
         </w:rPr>
       </w:pPr>
+      <w:proofErr w:type="spellStart"/>
       <w:r>
         <w:rPr>
           <w:b/>
@@ -4679,20 +5528,29 @@
         </w:rPr>
         <w:t>Django</w:t>
       </w:r>
-    </w:p>
-    <w:p>
-      <w:pPr>
-        <w:rPr>
-          <w:color w:val="FF0000"/>
-          <w:lang w:eastAsia="zh-CN"/>
-        </w:rPr>
-      </w:pPr>
+      <w:proofErr w:type="spellEnd"/>
+    </w:p>
+    <w:p>
+      <w:pPr>
+        <w:rPr>
+          <w:color w:val="FF0000"/>
+          <w:lang w:eastAsia="zh-CN"/>
+        </w:rPr>
+      </w:pPr>
+      <w:proofErr w:type="spellStart"/>
       <w:r>
         <w:rPr>
           <w:lang w:eastAsia="zh-CN"/>
         </w:rPr>
         <w:lastRenderedPageBreak/>
-        <w:t xml:space="preserve">Django é uma </w:t>
+        <w:t>Django</w:t>
+      </w:r>
+      <w:proofErr w:type="spellEnd"/>
+      <w:r>
+        <w:rPr>
+          <w:lang w:eastAsia="zh-CN"/>
+        </w:rPr>
+        <w:t xml:space="preserve"> é uma </w:t>
       </w:r>
       <w:r>
         <w:rPr>
@@ -4706,25 +5564,48 @@
         </w:rPr>
         <w:t xml:space="preserve"> de programação web desenvolvida para Python. De acordo com seu site, </w:t>
       </w:r>
-      <w:r>
-        <w:rPr>
-          <w:color w:val="FF0000"/>
-          <w:lang w:eastAsia="zh-CN"/>
-        </w:rPr>
-        <w:t>Django encoraja desenvolvimento rápido e layout limpo, e “tira o aborrecimento do desenvolvimento web, para que o desenvolvedor foque em escrever a aplicação sem precisar reinventar a roda”.</w:t>
-      </w:r>
-    </w:p>
-    <w:p>
-      <w:pPr>
-        <w:rPr>
-          <w:lang w:eastAsia="zh-CN"/>
-        </w:rPr>
-      </w:pPr>
-      <w:r>
-        <w:rPr>
-          <w:lang w:eastAsia="zh-CN"/>
-        </w:rPr>
-        <w:t>O TW314 utiliza o Django em sua versão 1.9.7.</w:t>
+      <w:proofErr w:type="spellStart"/>
+      <w:r>
+        <w:rPr>
+          <w:color w:val="FF0000"/>
+          <w:lang w:eastAsia="zh-CN"/>
+        </w:rPr>
+        <w:t>Django</w:t>
+      </w:r>
+      <w:proofErr w:type="spellEnd"/>
+      <w:r>
+        <w:rPr>
+          <w:color w:val="FF0000"/>
+          <w:lang w:eastAsia="zh-CN"/>
+        </w:rPr>
+        <w:t xml:space="preserve"> encoraja desenvolvimento rápido e layout limpo, e “tira o aborrecimento do desenvolvimento web, para que o desenvolvedor foque em escrever a aplicação sem precisar reinventar a roda”.</w:t>
+      </w:r>
+    </w:p>
+    <w:p>
+      <w:pPr>
+        <w:rPr>
+          <w:lang w:eastAsia="zh-CN"/>
+        </w:rPr>
+      </w:pPr>
+      <w:r>
+        <w:rPr>
+          <w:lang w:eastAsia="zh-CN"/>
+        </w:rPr>
+        <w:t xml:space="preserve">O TW314 utiliza o </w:t>
+      </w:r>
+      <w:proofErr w:type="spellStart"/>
+      <w:r>
+        <w:rPr>
+          <w:lang w:eastAsia="zh-CN"/>
+        </w:rPr>
+        <w:t>Django</w:t>
+      </w:r>
+      <w:proofErr w:type="spellEnd"/>
+      <w:r>
+        <w:rPr>
+          <w:lang w:eastAsia="zh-CN"/>
+        </w:rPr>
+        <w:t xml:space="preserve"> em sua versão 1.9.7.</w:t>
       </w:r>
     </w:p>
     <w:p>
@@ -4754,8 +5635,16 @@
         <w:rPr>
           <w:lang w:eastAsia="zh-CN"/>
         </w:rPr>
-        <w:t>De acordo com o site NodeBR</w:t>
-      </w:r>
+        <w:t xml:space="preserve">De acordo com o site </w:t>
+      </w:r>
+      <w:proofErr w:type="spellStart"/>
+      <w:r>
+        <w:rPr>
+          <w:lang w:eastAsia="zh-CN"/>
+        </w:rPr>
+        <w:t>NodeBR</w:t>
+      </w:r>
+      <w:proofErr w:type="spellEnd"/>
       <w:r>
         <w:rPr>
           <w:rFonts w:cs="Arial"/>
@@ -4788,6 +5677,7 @@
         </w:rPr>
         <w:t> </w:t>
       </w:r>
+      <w:proofErr w:type="spellStart"/>
       <w:r>
         <w:rPr>
           <w:rStyle w:val="Forte"/>
@@ -4798,6 +5688,7 @@
         </w:rPr>
         <w:t>JavaScript</w:t>
       </w:r>
+      <w:proofErr w:type="spellEnd"/>
       <w:r>
         <w:rPr>
           <w:rStyle w:val="apple-converted-space"/>
@@ -4813,7 +5704,25 @@
           <w:szCs w:val="22"/>
           <w:shd w:val="clear" w:color="auto" w:fill="FFFFFF"/>
         </w:rPr>
-        <w:t>do Google Chrome para facilmente construir aplicações de rede rápidas e escaláveis.</w:t>
+        <w:t xml:space="preserve">do Google </w:t>
+      </w:r>
+      <w:proofErr w:type="spellStart"/>
+      <w:r>
+        <w:rPr>
+          <w:rFonts w:cs="Arial"/>
+          <w:szCs w:val="22"/>
+          <w:shd w:val="clear" w:color="auto" w:fill="FFFFFF"/>
+        </w:rPr>
+        <w:t>Chrome</w:t>
+      </w:r>
+      <w:proofErr w:type="spellEnd"/>
+      <w:r>
+        <w:rPr>
+          <w:rFonts w:cs="Arial"/>
+          <w:szCs w:val="22"/>
+          <w:shd w:val="clear" w:color="auto" w:fill="FFFFFF"/>
+        </w:rPr>
+        <w:t xml:space="preserve"> para facilmente construir aplicações de rede rápidas e escaláveis.</w:t>
       </w:r>
       <w:r>
         <w:rPr>
@@ -4903,7 +5812,13 @@
         <w:rPr>
           <w:lang w:eastAsia="zh-CN"/>
         </w:rPr>
-        <w:t xml:space="preserve">De acordo com a documentação do Spring Framework, </w:t>
+        <w:t>Segundo</w:t>
+      </w:r>
+      <w:r>
+        <w:rPr>
+          <w:lang w:eastAsia="zh-CN"/>
+        </w:rPr>
+        <w:t xml:space="preserve"> a documentação do Spring Framework, </w:t>
       </w:r>
       <w:r>
         <w:rPr>
@@ -4960,7 +5875,23 @@
           <w:color w:val="FF0000"/>
           <w:lang w:eastAsia="zh-CN"/>
         </w:rPr>
-        <w:t>codifica padrões de desenvolvimento – design patterns – como classes e objetos que podem ser integrados à aplicação</w:t>
+        <w:t xml:space="preserve">codifica padrões de desenvolvimento – design </w:t>
+      </w:r>
+      <w:proofErr w:type="spellStart"/>
+      <w:r>
+        <w:rPr>
+          <w:color w:val="FF0000"/>
+          <w:lang w:eastAsia="zh-CN"/>
+        </w:rPr>
+        <w:t>patterns</w:t>
+      </w:r>
+      <w:proofErr w:type="spellEnd"/>
+      <w:r>
+        <w:rPr>
+          <w:color w:val="FF0000"/>
+          <w:lang w:eastAsia="zh-CN"/>
+        </w:rPr>
+        <w:t xml:space="preserve"> – como classes e objetos que podem ser integrados à aplicação</w:t>
       </w:r>
       <w:r>
         <w:rPr>
@@ -5013,6 +5944,7 @@
           <w:lang w:eastAsia="zh-CN"/>
         </w:rPr>
       </w:pPr>
+      <w:proofErr w:type="spellStart"/>
       <w:r>
         <w:rPr>
           <w:b/>
@@ -5021,18 +5953,33 @@
         <w:lastRenderedPageBreak/>
         <w:t>Pip</w:t>
       </w:r>
-    </w:p>
-    <w:p>
-      <w:pPr>
-        <w:rPr>
-          <w:lang w:eastAsia="zh-CN"/>
-        </w:rPr>
-      </w:pPr>
-      <w:r>
-        <w:rPr>
-          <w:lang w:eastAsia="zh-CN"/>
-        </w:rPr>
-        <w:t>O Pip é um instalador e gerenciador de pacotes para Python. Ele permite a fácil instalação de bibliotecas que auxiliem no desenvolvimento do projeto.</w:t>
+      <w:proofErr w:type="spellEnd"/>
+    </w:p>
+    <w:p>
+      <w:pPr>
+        <w:rPr>
+          <w:lang w:eastAsia="zh-CN"/>
+        </w:rPr>
+      </w:pPr>
+      <w:r>
+        <w:rPr>
+          <w:lang w:eastAsia="zh-CN"/>
+        </w:rPr>
+        <w:t xml:space="preserve">O </w:t>
+      </w:r>
+      <w:proofErr w:type="spellStart"/>
+      <w:r>
+        <w:rPr>
+          <w:lang w:eastAsia="zh-CN"/>
+        </w:rPr>
+        <w:t>Pip</w:t>
+      </w:r>
+      <w:proofErr w:type="spellEnd"/>
+      <w:r>
+        <w:rPr>
+          <w:lang w:eastAsia="zh-CN"/>
+        </w:rPr>
+        <w:t xml:space="preserve"> é um instalador e gerenciador de pacotes para Python. Ele permite a fácil instalação de bibliotecas que auxiliem no desenvolvimento do projeto.</w:t>
       </w:r>
     </w:p>
     <w:p>
@@ -5061,6 +6008,7 @@
           <w:lang w:eastAsia="zh-CN"/>
         </w:rPr>
       </w:pPr>
+      <w:proofErr w:type="spellStart"/>
       <w:r>
         <w:rPr>
           <w:b/>
@@ -5068,18 +6016,27 @@
         </w:rPr>
         <w:t>Gradle</w:t>
       </w:r>
-    </w:p>
-    <w:p>
-      <w:pPr>
-        <w:rPr>
-          <w:lang w:eastAsia="zh-CN"/>
-        </w:rPr>
-      </w:pPr>
-      <w:r>
-        <w:rPr>
-          <w:lang w:eastAsia="zh-CN"/>
-        </w:rPr>
-        <w:t>Gradle é um instalador e gerenciador de pacotes para softwares Java. Em suas características, podemos destacar:</w:t>
+      <w:proofErr w:type="spellEnd"/>
+    </w:p>
+    <w:p>
+      <w:pPr>
+        <w:rPr>
+          <w:lang w:eastAsia="zh-CN"/>
+        </w:rPr>
+      </w:pPr>
+      <w:proofErr w:type="spellStart"/>
+      <w:r>
+        <w:rPr>
+          <w:lang w:eastAsia="zh-CN"/>
+        </w:rPr>
+        <w:t>Gradle</w:t>
+      </w:r>
+      <w:proofErr w:type="spellEnd"/>
+      <w:r>
+        <w:rPr>
+          <w:lang w:eastAsia="zh-CN"/>
+        </w:rPr>
+        <w:t xml:space="preserve"> é um instalador e gerenciador de pacotes para softwares Java. Em suas características, podemos destacar:</w:t>
       </w:r>
     </w:p>
     <w:p>
@@ -5098,7 +6055,21 @@
         <w:rPr>
           <w:lang w:eastAsia="zh-CN"/>
         </w:rPr>
-        <w:t xml:space="preserve">Fácil migração: se adapta a qualquer estrutura que o projeto possuir. Assim, você desenvolve sua construção de dependências no Gradle no mesmo local onde seu projeto </w:t>
+        <w:t xml:space="preserve">Fácil migração: se adapta a qualquer estrutura que o projeto possuir. Assim, você desenvolve sua construção de dependências no </w:t>
+      </w:r>
+      <w:proofErr w:type="spellStart"/>
+      <w:r>
+        <w:rPr>
+          <w:lang w:eastAsia="zh-CN"/>
+        </w:rPr>
+        <w:t>Gradle</w:t>
+      </w:r>
+      <w:proofErr w:type="spellEnd"/>
+      <w:r>
+        <w:rPr>
+          <w:lang w:eastAsia="zh-CN"/>
+        </w:rPr>
+        <w:t xml:space="preserve"> no mesmo local onde seu projeto </w:t>
       </w:r>
       <w:r>
         <w:rPr>
@@ -5119,37 +6090,143 @@
           <w:lang w:eastAsia="zh-CN"/>
         </w:rPr>
       </w:pPr>
-      <w:r>
-        <w:rPr>
-          <w:lang w:eastAsia="zh-CN"/>
-        </w:rPr>
-        <w:t>Gradle Wrapper: permite execução do Gradle em máquinas onde não se encontra instalado.</w:t>
-      </w:r>
-    </w:p>
-    <w:p>
-      <w:pPr>
-        <w:rPr>
-          <w:lang w:eastAsia="zh-CN"/>
-        </w:rPr>
-      </w:pPr>
-      <w:r>
-        <w:rPr>
-          <w:lang w:eastAsia="zh-CN"/>
-        </w:rPr>
-        <w:t>O Gradle usa como base a linguagem Groovy, pois, como é direcionado para desenvolvedores Java, Groovy possui a melhor semelhança de sintaxe, e é uma linguagem potente para a construção de dependências.</w:t>
-      </w:r>
-    </w:p>
-    <w:p>
-      <w:pPr>
-        <w:rPr>
-          <w:lang w:eastAsia="zh-CN"/>
-        </w:rPr>
-      </w:pPr>
-      <w:r>
-        <w:rPr>
-          <w:lang w:eastAsia="zh-CN"/>
-        </w:rPr>
-        <w:t>A versão do Gradle utilizada para gerenciar as dependências do aplicativo Android foi a 2.2.2.</w:t>
+      <w:proofErr w:type="spellStart"/>
+      <w:r>
+        <w:rPr>
+          <w:lang w:eastAsia="zh-CN"/>
+        </w:rPr>
+        <w:t>Gradle</w:t>
+      </w:r>
+      <w:proofErr w:type="spellEnd"/>
+      <w:r>
+        <w:rPr>
+          <w:lang w:eastAsia="zh-CN"/>
+        </w:rPr>
+        <w:t xml:space="preserve"> </w:t>
+      </w:r>
+      <w:proofErr w:type="spellStart"/>
+      <w:r>
+        <w:rPr>
+          <w:lang w:eastAsia="zh-CN"/>
+        </w:rPr>
+        <w:t>Wrapper</w:t>
+      </w:r>
+      <w:proofErr w:type="spellEnd"/>
+      <w:r>
+        <w:rPr>
+          <w:lang w:eastAsia="zh-CN"/>
+        </w:rPr>
+        <w:t xml:space="preserve">: permite execução do </w:t>
+      </w:r>
+      <w:proofErr w:type="spellStart"/>
+      <w:r>
+        <w:rPr>
+          <w:lang w:eastAsia="zh-CN"/>
+        </w:rPr>
+        <w:t>Gradle</w:t>
+      </w:r>
+      <w:proofErr w:type="spellEnd"/>
+      <w:r>
+        <w:rPr>
+          <w:lang w:eastAsia="zh-CN"/>
+        </w:rPr>
+        <w:t xml:space="preserve"> em máquinas onde não se encontra instalado.</w:t>
+      </w:r>
+    </w:p>
+    <w:p>
+      <w:pPr>
+        <w:rPr>
+          <w:lang w:eastAsia="zh-CN"/>
+        </w:rPr>
+      </w:pPr>
+      <w:r>
+        <w:rPr>
+          <w:lang w:eastAsia="zh-CN"/>
+        </w:rPr>
+        <w:t xml:space="preserve">O </w:t>
+      </w:r>
+      <w:proofErr w:type="spellStart"/>
+      <w:r>
+        <w:rPr>
+          <w:lang w:eastAsia="zh-CN"/>
+        </w:rPr>
+        <w:t>Gradle</w:t>
+      </w:r>
+      <w:proofErr w:type="spellEnd"/>
+      <w:r>
+        <w:rPr>
+          <w:lang w:eastAsia="zh-CN"/>
+        </w:rPr>
+        <w:t xml:space="preserve"> usa como base a linguagem </w:t>
+      </w:r>
+      <w:proofErr w:type="spellStart"/>
+      <w:r>
+        <w:rPr>
+          <w:lang w:eastAsia="zh-CN"/>
+        </w:rPr>
+        <w:t>Groovy</w:t>
+      </w:r>
+      <w:proofErr w:type="spellEnd"/>
+      <w:r>
+        <w:rPr>
+          <w:lang w:eastAsia="zh-CN"/>
+        </w:rPr>
+        <w:t xml:space="preserve">, pois, como é direcionado para desenvolvedores Java, </w:t>
+      </w:r>
+      <w:proofErr w:type="spellStart"/>
+      <w:r>
+        <w:rPr>
+          <w:lang w:eastAsia="zh-CN"/>
+        </w:rPr>
+        <w:t>Groovy</w:t>
+      </w:r>
+      <w:proofErr w:type="spellEnd"/>
+      <w:r>
+        <w:rPr>
+          <w:lang w:eastAsia="zh-CN"/>
+        </w:rPr>
+        <w:t xml:space="preserve"> possui a melhor semelhança de sintaxe, e é uma linguagem potente para a construção de dependências.</w:t>
+      </w:r>
+    </w:p>
+    <w:p>
+      <w:pPr>
+        <w:rPr>
+          <w:lang w:eastAsia="zh-CN"/>
+        </w:rPr>
+      </w:pPr>
+      <w:r>
+        <w:rPr>
+          <w:lang w:eastAsia="zh-CN"/>
+        </w:rPr>
+        <w:t xml:space="preserve">A versão do </w:t>
+      </w:r>
+      <w:proofErr w:type="spellStart"/>
+      <w:r>
+        <w:rPr>
+          <w:lang w:eastAsia="zh-CN"/>
+        </w:rPr>
+        <w:t>Gradle</w:t>
+      </w:r>
+      <w:proofErr w:type="spellEnd"/>
+      <w:r>
+        <w:rPr>
+          <w:lang w:eastAsia="zh-CN"/>
+        </w:rPr>
+        <w:t xml:space="preserve"> utilizada para gerenciar as dependências do aplicativo </w:t>
+      </w:r>
+      <w:proofErr w:type="spellStart"/>
+      <w:r>
+        <w:rPr>
+          <w:lang w:eastAsia="zh-CN"/>
+        </w:rPr>
+        <w:t>Android</w:t>
+      </w:r>
+      <w:proofErr w:type="spellEnd"/>
+      <w:r>
+        <w:rPr>
+          <w:lang w:eastAsia="zh-CN"/>
+        </w:rPr>
+        <w:t xml:space="preserve"> foi a 2.2.2.</w:t>
       </w:r>
     </w:p>
     <w:p>
@@ -5164,20 +6241,50 @@
           <w:b/>
           <w:lang w:eastAsia="zh-CN"/>
         </w:rPr>
-        <w:t>Node Package Manager – NPM</w:t>
-      </w:r>
-    </w:p>
-    <w:p>
-      <w:pPr>
-        <w:rPr>
-          <w:lang w:eastAsia="zh-CN"/>
-        </w:rPr>
-      </w:pPr>
-      <w:r>
-        <w:rPr>
-          <w:lang w:eastAsia="zh-CN"/>
-        </w:rPr>
-        <w:t>O NPM – Gerenciador de Pacotes Node, em português – é um instalador e gerenciador de módulos (termo técnico de desenvolvimento em Node para denominar pacotes em JavaScript). Segundo sua documentação, foi feito para reutilização de códigos simples que possam solucionar problemas semelhantes repetidamente, e permite que seja feita a utilização de pacotes desenvolvidos por programadores dentro ou fora de sua equipe de trabalho.</w:t>
+        <w:t xml:space="preserve">Node </w:t>
+      </w:r>
+      <w:proofErr w:type="spellStart"/>
+      <w:r>
+        <w:rPr>
+          <w:b/>
+          <w:lang w:eastAsia="zh-CN"/>
+        </w:rPr>
+        <w:t>Package</w:t>
+      </w:r>
+      <w:proofErr w:type="spellEnd"/>
+      <w:r>
+        <w:rPr>
+          <w:b/>
+          <w:lang w:eastAsia="zh-CN"/>
+        </w:rPr>
+        <w:t xml:space="preserve"> Manager – NPM</w:t>
+      </w:r>
+    </w:p>
+    <w:p>
+      <w:pPr>
+        <w:rPr>
+          <w:lang w:eastAsia="zh-CN"/>
+        </w:rPr>
+      </w:pPr>
+      <w:r>
+        <w:rPr>
+          <w:lang w:eastAsia="zh-CN"/>
+        </w:rPr>
+        <w:t xml:space="preserve">O NPM – Gerenciador de Pacotes Node, em português – é um instalador e gerenciador de módulos (termo técnico de desenvolvimento em Node para denominar pacotes em </w:t>
+      </w:r>
+      <w:proofErr w:type="spellStart"/>
+      <w:r>
+        <w:rPr>
+          <w:lang w:eastAsia="zh-CN"/>
+        </w:rPr>
+        <w:t>JavaScript</w:t>
+      </w:r>
+      <w:proofErr w:type="spellEnd"/>
+      <w:r>
+        <w:rPr>
+          <w:lang w:eastAsia="zh-CN"/>
+        </w:rPr>
+        <w:t>). Segundo sua documentação, foi feito para reutilização de códigos simples que possam solucionar problemas semelhantes repetidamente, e permite que seja feita a utilização de pacotes desenvolvidos por programadores dentro ou fora de sua equipe de trabalho.</w:t>
       </w:r>
     </w:p>
     <w:p>
@@ -5192,6 +6299,12 @@
         </w:rPr>
         <w:t xml:space="preserve">A versão do NPM usada para o desenvolvimento do WebService foi </w:t>
       </w:r>
+      <w:r>
+        <w:rPr>
+          <w:lang w:eastAsia="zh-CN"/>
+        </w:rPr>
+        <w:t>3.9.</w:t>
+      </w:r>
     </w:p>
     <w:p>
       <w:pPr>
@@ -5208,6 +6321,7 @@
           <w:lang w:eastAsia="zh-CN"/>
         </w:rPr>
       </w:pPr>
+      <w:proofErr w:type="spellStart"/>
       <w:r>
         <w:rPr>
           <w:b/>
@@ -5215,19 +6329,34 @@
         </w:rPr>
         <w:t>Maven</w:t>
       </w:r>
-    </w:p>
-    <w:p>
-      <w:pPr>
-        <w:rPr>
-          <w:color w:val="FF0000"/>
-          <w:lang w:eastAsia="zh-CN"/>
-        </w:rPr>
-      </w:pPr>
-      <w:r>
-        <w:rPr>
-          <w:lang w:eastAsia="zh-CN"/>
-        </w:rPr>
-        <w:t xml:space="preserve">Segundo a sua documentação, “Maven” é uma palavra ídiche que significa acumulador de conhecimento. </w:t>
+      <w:proofErr w:type="spellEnd"/>
+    </w:p>
+    <w:p>
+      <w:pPr>
+        <w:rPr>
+          <w:color w:val="FF0000"/>
+          <w:lang w:eastAsia="zh-CN"/>
+        </w:rPr>
+      </w:pPr>
+      <w:r>
+        <w:rPr>
+          <w:lang w:eastAsia="zh-CN"/>
+        </w:rPr>
+        <w:t>Segundo a sua documentação, “</w:t>
+      </w:r>
+      <w:proofErr w:type="spellStart"/>
+      <w:r>
+        <w:rPr>
+          <w:lang w:eastAsia="zh-CN"/>
+        </w:rPr>
+        <w:t>Maven</w:t>
+      </w:r>
+      <w:proofErr w:type="spellEnd"/>
+      <w:r>
+        <w:rPr>
+          <w:lang w:eastAsia="zh-CN"/>
+        </w:rPr>
+        <w:t xml:space="preserve">” é uma palavra ídiche que significa acumulador de conhecimento. </w:t>
       </w:r>
       <w:r>
         <w:rPr>
@@ -5253,23 +6382,55 @@
         <w:rPr>
           <w:lang w:eastAsia="zh-CN"/>
         </w:rPr>
-        <w:t>Permite a construção do projeto usando um modelo de objetos do projeto (POM, em inglês), e definindo plug-ins que são compartilhados com todos os projetos utilizando o Maven.</w:t>
-      </w:r>
-    </w:p>
-    <w:p>
-      <w:pPr>
-        <w:rPr>
-          <w:lang w:val="en-US" w:eastAsia="zh-CN"/>
-        </w:rPr>
-      </w:pPr>
-      <w:r>
-        <w:rPr>
-          <w:lang w:eastAsia="zh-CN"/>
-        </w:rPr>
-        <w:t>A versão do Maven utilizada no gerenciador de filas do TW314 foi o 4.0</w:t>
-      </w:r>
-      <w:bookmarkStart w:id="30" w:name="_GoBack"/>
-      <w:bookmarkEnd w:id="30"/>
+        <w:t xml:space="preserve">Permite a construção do projeto usando um modelo de objetos do projeto (POM, em inglês), e definindo plug-ins que são compartilhados com todos os projetos utilizando o </w:t>
+      </w:r>
+      <w:proofErr w:type="spellStart"/>
+      <w:r>
+        <w:rPr>
+          <w:lang w:eastAsia="zh-CN"/>
+        </w:rPr>
+        <w:t>Maven</w:t>
+      </w:r>
+      <w:proofErr w:type="spellEnd"/>
+      <w:r>
+        <w:rPr>
+          <w:lang w:eastAsia="zh-CN"/>
+        </w:rPr>
+        <w:t>.</w:t>
+      </w:r>
+    </w:p>
+    <w:p>
+      <w:pPr>
+        <w:rPr>
+          <w:lang w:eastAsia="zh-CN"/>
+        </w:rPr>
+      </w:pPr>
+      <w:r>
+        <w:rPr>
+          <w:lang w:eastAsia="zh-CN"/>
+        </w:rPr>
+        <w:t xml:space="preserve">A versão do </w:t>
+      </w:r>
+      <w:proofErr w:type="spellStart"/>
+      <w:r>
+        <w:rPr>
+          <w:lang w:eastAsia="zh-CN"/>
+        </w:rPr>
+        <w:t>Maven</w:t>
+      </w:r>
+      <w:proofErr w:type="spellEnd"/>
+      <w:r>
+        <w:rPr>
+          <w:lang w:eastAsia="zh-CN"/>
+        </w:rPr>
+        <w:t xml:space="preserve"> utilizada no gerenciador de filas do TW314 foi o 4.0</w:t>
+      </w:r>
+      <w:r>
+        <w:rPr>
+          <w:lang w:eastAsia="zh-CN"/>
+        </w:rPr>
+        <w:t>.</w:t>
+      </w:r>
     </w:p>
     <w:p>
       <w:pPr>
@@ -5286,14 +6447,16 @@
         </w:rPr>
         <w:t>Padrões de desenvolvimento</w:t>
       </w:r>
-      <w:bookmarkEnd w:id="29"/>
-    </w:p>
-    <w:p>
-      <w:pPr>
-        <w:rPr>
-          <w:lang w:eastAsia="zh-CN"/>
-        </w:rPr>
-      </w:pPr>
+      <w:bookmarkEnd w:id="31"/>
+    </w:p>
+    <w:p>
+      <w:pPr>
+        <w:rPr>
+          <w:lang w:eastAsia="zh-CN"/>
+        </w:rPr>
+      </w:pPr>
+      <w:bookmarkStart w:id="32" w:name="_GoBack"/>
+      <w:bookmarkEnd w:id="32"/>
     </w:p>
     <w:p>
       <w:pPr>
@@ -5310,7 +6473,7 @@
           <w:lang w:val="pt-BR"/>
         </w:rPr>
       </w:pPr>
-      <w:bookmarkStart w:id="31" w:name="_Toc1560696674"/>
+      <w:bookmarkStart w:id="33" w:name="_Toc1560696674"/>
       <w:r>
         <w:rPr>
           <w:rFonts w:hint="default"/>
@@ -5318,17 +6481,129 @@
         </w:rPr>
         <w:t>Ferramentas utilizadas</w:t>
       </w:r>
-      <w:bookmarkEnd w:id="31"/>
-    </w:p>
-    <w:p>
-      <w:r>
-        <w:t>As ferramentas utilizadas para desenvolvimento foram as IDEs* PyCharm 2016 e Android Studio 2</w:t>
+      <w:bookmarkEnd w:id="33"/>
+    </w:p>
+    <w:p>
+      <w:r>
+        <w:t xml:space="preserve">As ferramentas utilizadas para desenvolvimento foram as </w:t>
+      </w:r>
+      <w:proofErr w:type="spellStart"/>
+      <w:r>
+        <w:t>IDEs</w:t>
+      </w:r>
+      <w:proofErr w:type="spellEnd"/>
+      <w:r>
+        <w:t xml:space="preserve">* </w:t>
+      </w:r>
+      <w:proofErr w:type="spellStart"/>
+      <w:r>
+        <w:t>PyCharm</w:t>
+      </w:r>
+      <w:proofErr w:type="spellEnd"/>
+      <w:r>
+        <w:t xml:space="preserve"> 2016 e </w:t>
+      </w:r>
+      <w:proofErr w:type="spellStart"/>
+      <w:r>
+        <w:t>Android</w:t>
+      </w:r>
+      <w:proofErr w:type="spellEnd"/>
+      <w:r>
+        <w:t xml:space="preserve"> Studio 2</w:t>
       </w:r>
       <w:r>
         <w:t>.x</w:t>
       </w:r>
       <w:r>
-        <w:t>, o editor Atom Editor, as ferramentas para UML* Draw IO e Astah Community, teste de requisições Postman, wireframes e mockups NinjaMock, para controle de projeto Trello, Slack, Google Keep e Google Agenda, controle e versionamento Git, utilizando GitHub, para documentação os pacotes Microsoft Office 365, WPS Office e Google Office.</w:t>
+        <w:t xml:space="preserve">, o editor </w:t>
+      </w:r>
+      <w:proofErr w:type="spellStart"/>
+      <w:r>
+        <w:t>Atom</w:t>
+      </w:r>
+      <w:proofErr w:type="spellEnd"/>
+      <w:r>
+        <w:t xml:space="preserve"> Editor, as ferramentas para UML* Draw IO e </w:t>
+      </w:r>
+      <w:proofErr w:type="spellStart"/>
+      <w:r>
+        <w:t>Astah</w:t>
+      </w:r>
+      <w:proofErr w:type="spellEnd"/>
+      <w:r>
+        <w:t xml:space="preserve"> </w:t>
+      </w:r>
+      <w:proofErr w:type="spellStart"/>
+      <w:r>
+        <w:t>Community</w:t>
+      </w:r>
+      <w:proofErr w:type="spellEnd"/>
+      <w:r>
+        <w:t xml:space="preserve">, teste de requisições </w:t>
+      </w:r>
+      <w:proofErr w:type="spellStart"/>
+      <w:r>
+        <w:t>Postman</w:t>
+      </w:r>
+      <w:proofErr w:type="spellEnd"/>
+      <w:r>
+        <w:t xml:space="preserve">, </w:t>
+      </w:r>
+      <w:proofErr w:type="spellStart"/>
+      <w:r>
+        <w:t>wireframes</w:t>
+      </w:r>
+      <w:proofErr w:type="spellEnd"/>
+      <w:r>
+        <w:t xml:space="preserve"> e </w:t>
+      </w:r>
+      <w:proofErr w:type="spellStart"/>
+      <w:r>
+        <w:t>mockups</w:t>
+      </w:r>
+      <w:proofErr w:type="spellEnd"/>
+      <w:r>
+        <w:t xml:space="preserve"> </w:t>
+      </w:r>
+      <w:proofErr w:type="spellStart"/>
+      <w:r>
+        <w:t>NinjaMock</w:t>
+      </w:r>
+      <w:proofErr w:type="spellEnd"/>
+      <w:r>
+        <w:t xml:space="preserve">, para controle de projeto </w:t>
+      </w:r>
+      <w:proofErr w:type="spellStart"/>
+      <w:r>
+        <w:t>Trello</w:t>
+      </w:r>
+      <w:proofErr w:type="spellEnd"/>
+      <w:r>
+        <w:t xml:space="preserve">, Slack, Google </w:t>
+      </w:r>
+      <w:proofErr w:type="spellStart"/>
+      <w:r>
+        <w:t>Keep</w:t>
+      </w:r>
+      <w:proofErr w:type="spellEnd"/>
+      <w:r>
+        <w:t xml:space="preserve"> e Google Agenda, controle e versionamento </w:t>
+      </w:r>
+      <w:proofErr w:type="spellStart"/>
+      <w:r>
+        <w:t>Git</w:t>
+      </w:r>
+      <w:proofErr w:type="spellEnd"/>
+      <w:r>
+        <w:t xml:space="preserve">, utilizando </w:t>
+      </w:r>
+      <w:proofErr w:type="spellStart"/>
+      <w:r>
+        <w:t>GitHub</w:t>
+      </w:r>
+      <w:proofErr w:type="spellEnd"/>
+      <w:r>
+        <w:t>, para documentação os pacotes Microsoft Office 365, WPS Office e Google Office.</w:t>
       </w:r>
     </w:p>
     <w:p>
@@ -5339,7 +6614,7 @@
           <w:lang w:val="pt-BR"/>
         </w:rPr>
       </w:pPr>
-      <w:bookmarkStart w:id="32" w:name="_Toc1503047925"/>
+      <w:bookmarkStart w:id="34" w:name="_Toc1503047925"/>
       <w:r>
         <w:rPr>
           <w:rFonts w:hint="default"/>
@@ -5347,18 +6622,18 @@
         </w:rPr>
         <w:t>Prototipação e desenvolvimento</w:t>
       </w:r>
-      <w:bookmarkEnd w:id="32"/>
+      <w:bookmarkEnd w:id="34"/>
     </w:p>
     <w:p>
       <w:pPr>
         <w:pStyle w:val="Ttulo1"/>
       </w:pPr>
-      <w:bookmarkStart w:id="33" w:name="_Toc487461496"/>
+      <w:bookmarkStart w:id="35" w:name="_Toc487461496"/>
       <w:r>
         <w:lastRenderedPageBreak/>
         <w:t>Segurança</w:t>
       </w:r>
-      <w:bookmarkEnd w:id="33"/>
+      <w:bookmarkEnd w:id="35"/>
     </w:p>
     <w:p>
       <w:pPr>
@@ -5368,7 +6643,7 @@
           <w:lang w:val="pt-BR"/>
         </w:rPr>
       </w:pPr>
-      <w:bookmarkStart w:id="34" w:name="_Toc1474502737"/>
+      <w:bookmarkStart w:id="36" w:name="_Toc1474502737"/>
       <w:r>
         <w:rPr>
           <w:rFonts w:hint="default"/>
@@ -5376,7 +6651,7 @@
         </w:rPr>
         <w:t>Da aplicação</w:t>
       </w:r>
-      <w:bookmarkEnd w:id="34"/>
+      <w:bookmarkEnd w:id="36"/>
     </w:p>
     <w:p>
       <w:pPr>
@@ -5386,7 +6661,7 @@
           <w:lang w:val="pt-BR"/>
         </w:rPr>
       </w:pPr>
-      <w:bookmarkStart w:id="35" w:name="_Toc761970722"/>
+      <w:bookmarkStart w:id="37" w:name="_Toc761970722"/>
       <w:r>
         <w:rPr>
           <w:rFonts w:hint="default"/>
@@ -5394,27 +6669,27 @@
         </w:rPr>
         <w:t>Do servidor</w:t>
       </w:r>
-      <w:bookmarkEnd w:id="35"/>
+      <w:bookmarkEnd w:id="37"/>
     </w:p>
     <w:p>
       <w:pPr>
         <w:pStyle w:val="Ttulo1"/>
       </w:pPr>
-      <w:bookmarkStart w:id="36" w:name="_Toc1774049067"/>
+      <w:bookmarkStart w:id="38" w:name="_Toc1774049067"/>
       <w:r>
         <w:t>Testes e implantação</w:t>
       </w:r>
-      <w:bookmarkEnd w:id="36"/>
+      <w:bookmarkEnd w:id="38"/>
     </w:p>
     <w:p>
       <w:pPr>
         <w:pStyle w:val="Ttulo1"/>
       </w:pPr>
-      <w:bookmarkStart w:id="37" w:name="_Toc2018171404"/>
+      <w:bookmarkStart w:id="39" w:name="_Toc2018171404"/>
       <w:r>
         <w:t>Sugestões para implementações futuras</w:t>
       </w:r>
-      <w:bookmarkEnd w:id="37"/>
+      <w:bookmarkEnd w:id="39"/>
     </w:p>
     <w:p>
       <w:pPr>
@@ -5430,12 +6705,12 @@
       <w:pPr>
         <w:pStyle w:val="Ttulo1"/>
       </w:pPr>
-      <w:bookmarkStart w:id="38" w:name="_Toc182278725"/>
+      <w:bookmarkStart w:id="40" w:name="_Toc182278725"/>
       <w:r>
         <w:lastRenderedPageBreak/>
         <w:t>Considerações Finais</w:t>
       </w:r>
-      <w:bookmarkEnd w:id="38"/>
+      <w:bookmarkEnd w:id="40"/>
     </w:p>
     <w:p>
       <w:pPr>
@@ -5451,12 +6726,12 @@
       <w:pPr>
         <w:pStyle w:val="Ttulo1"/>
       </w:pPr>
-      <w:bookmarkStart w:id="39" w:name="_Toc214014469"/>
+      <w:bookmarkStart w:id="41" w:name="_Toc214014469"/>
       <w:r>
         <w:lastRenderedPageBreak/>
         <w:t>Apêndices</w:t>
       </w:r>
-      <w:bookmarkEnd w:id="39"/>
+      <w:bookmarkEnd w:id="41"/>
     </w:p>
     <w:p>
       <w:pPr>
@@ -5472,12 +6747,12 @@
       <w:pPr>
         <w:pStyle w:val="Ttulo1"/>
       </w:pPr>
-      <w:bookmarkStart w:id="40" w:name="_Toc1702936170"/>
+      <w:bookmarkStart w:id="42" w:name="_Toc1702936170"/>
       <w:r>
         <w:lastRenderedPageBreak/>
         <w:t>Referências bibliográficas</w:t>
       </w:r>
-      <w:bookmarkEnd w:id="40"/>
+      <w:bookmarkEnd w:id="42"/>
     </w:p>
     <w:p>
       <w:pPr>
@@ -5494,7 +6769,20 @@
         <w:t>A teoria das filas aplicada aos serviços bancários</w:t>
       </w:r>
       <w:r>
-        <w:t>. Rev. adm. empres., São Paulo, v. 15, n. 5, p. 26-38, Oct.  1975.. Disponível em &lt;http://www.scielo.br/scielo.php?script=sci_arttext&amp;pid=S0034-75901975000500003&amp;lng=en&amp;nrm=iso&gt;. Acessado em 22 de março de 2016.  http://dx.doi.org/10.1590/S0034-75901975000500003.</w:t>
+        <w:t xml:space="preserve">. Rev. adm. </w:t>
+      </w:r>
+      <w:proofErr w:type="spellStart"/>
+      <w:proofErr w:type="gramStart"/>
+      <w:r>
+        <w:t>empres</w:t>
+      </w:r>
+      <w:proofErr w:type="spellEnd"/>
+      <w:r>
+        <w:t>.,</w:t>
+      </w:r>
+      <w:proofErr w:type="gramEnd"/>
+      <w:r>
+        <w:t xml:space="preserve"> São Paulo, v. 15, n. 5, p. 26-38, Oct.  1975.. Disponível em &lt;http://www.scielo.br/scielo.php?script=sci_arttext&amp;pid=S0034-75901975000500003&amp;lng=en&amp;nrm=iso&gt;. Acessado em 22 de março de 2016.  http://dx.doi.org/10.1590/S0034-75901975000500003.</w:t>
       </w:r>
     </w:p>
     <w:p>
@@ -5518,7 +6806,21 @@
         <w:rPr>
           <w:lang w:val="en-US"/>
         </w:rPr>
-        <w:t xml:space="preserve">Survey on the use of information and communication technologies in brazilian households: ICT households 2014 / coordenação executiva e editorial/executive and editorial coordination, Alexandre F. Barbosa]. -- São Paulo: Comitê Gestor da Internet no Brasil, 2015. </w:t>
+        <w:t xml:space="preserve">Survey on the use of information and communication technologies in </w:t>
+      </w:r>
+      <w:proofErr w:type="gramStart"/>
+      <w:r>
+        <w:rPr>
+          <w:lang w:val="en-US"/>
+        </w:rPr>
+        <w:t>brazilian</w:t>
+      </w:r>
+      <w:proofErr w:type="gramEnd"/>
+      <w:r>
+        <w:rPr>
+          <w:lang w:val="en-US"/>
+        </w:rPr>
+        <w:t xml:space="preserve"> households: ICT households 2014 / coordenação executiva e editorial/executive and editorial coordination, Alexandre F. Barbosa]. -- São Paulo: Comitê Gestor da Internet no Brasil, 2015. </w:t>
       </w:r>
       <w:r>
         <w:t>Disponível em &lt;http://www.cgi.br/media/docs/publicacoes/2/TIC_Domicilios_2014_livro_eletronico.pdf&gt;. Acesso em 22 de março de 2016.</w:t>
@@ -5668,12 +6970,49 @@
       </w:r>
     </w:p>
   </w:comment>
+  <w:comment w:id="28" w:author="Pedro Ribeiro" w:date="2016-11-22T02:27:00Z" w:initials="PR">
+    <w:p>
+      <w:pPr>
+        <w:pStyle w:val="Textodecomentrio"/>
+      </w:pPr>
+      <w:r>
+        <w:rPr>
+          <w:rStyle w:val="Refdecomentrio"/>
+        </w:rPr>
+        <w:annotationRef/>
+      </w:r>
+      <w:r>
+        <w:t>Adicionei coisa pra caramba de documentações em inglês, daqui pra baixo. Deixei em vermelho pra poder formatar depois (pois lembro que tem que ter uma notinha de ‘tradução feita pelos autores’, algo assim)</w:t>
+      </w:r>
+    </w:p>
+    <w:p>
+      <w:pPr>
+        <w:pStyle w:val="Textodecomentrio"/>
+        <w:ind w:firstLine="0"/>
+      </w:pPr>
+    </w:p>
+  </w:comment>
+  <w:comment w:id="29" w:author="Pedro Ribeiro" w:date="2016-11-22T02:28:00Z" w:initials="PR">
+    <w:p>
+      <w:pPr>
+        <w:pStyle w:val="Textodecomentrio"/>
+      </w:pPr>
+      <w:r>
+        <w:rPr>
+          <w:rStyle w:val="Refdecomentrio"/>
+        </w:rPr>
+        <w:annotationRef/>
+      </w:r>
+    </w:p>
+  </w:comment>
 </w:comments>
 </file>
 
 <file path=word/commentsExtended.xml><?xml version="1.0" encoding="utf-8"?>
 <w15:commentsEx xmlns:wpc="http://schemas.microsoft.com/office/word/2010/wordprocessingCanvas" xmlns:mc="http://schemas.openxmlformats.org/markup-compatibility/2006" xmlns:o="urn:schemas-microsoft-com:office:office" xmlns:r="http://schemas.openxmlformats.org/officeDocument/2006/relationships" xmlns:m="http://schemas.openxmlformats.org/officeDocument/2006/math" xmlns:v="urn:schemas-microsoft-com:vml" xmlns:wp14="http://schemas.microsoft.com/office/word/2010/wordprocessingDrawing" xmlns:wp="http://schemas.openxmlformats.org/drawingml/2006/wordprocessingDrawing" xmlns:w10="urn:schemas-microsoft-com:office:word" xmlns:w="http://schemas.openxmlformats.org/wordprocessingml/2006/main" xmlns:w14="http://schemas.microsoft.com/office/word/2010/wordml" xmlns:w15="http://schemas.microsoft.com/office/word/2012/wordml" xmlns:wpg="http://schemas.microsoft.com/office/word/2010/wordprocessingGroup" xmlns:wpi="http://schemas.microsoft.com/office/word/2010/wordprocessingInk" xmlns:wne="http://schemas.microsoft.com/office/word/2006/wordml" xmlns:wps="http://schemas.microsoft.com/office/word/2010/wordprocessingShape" mc:Ignorable="w14 w15 wp14">
   <w15:commentEx w15:paraId="6E2CE447" w15:done="0"/>
+  <w15:commentEx w15:paraId="0247D60B" w15:done="0"/>
+  <w15:commentEx w15:paraId="2504C10F" w15:paraIdParent="0247D60B" w15:done="0"/>
 </w15:commentsEx>
 </file>
 
@@ -6339,6 +7678,14 @@
     <w:abstractNumId w:val="1"/>
   </w:num>
 </w:numbering>
+</file>
+
+<file path=word/people.xml><?xml version="1.0" encoding="utf-8"?>
+<w15:people xmlns:wpc="http://schemas.microsoft.com/office/word/2010/wordprocessingCanvas" xmlns:mc="http://schemas.openxmlformats.org/markup-compatibility/2006" xmlns:o="urn:schemas-microsoft-com:office:office" xmlns:r="http://schemas.openxmlformats.org/officeDocument/2006/relationships" xmlns:m="http://schemas.openxmlformats.org/officeDocument/2006/math" xmlns:v="urn:schemas-microsoft-com:vml" xmlns:wp14="http://schemas.microsoft.com/office/word/2010/wordprocessingDrawing" xmlns:wp="http://schemas.openxmlformats.org/drawingml/2006/wordprocessingDrawing" xmlns:w10="urn:schemas-microsoft-com:office:word" xmlns:w="http://schemas.openxmlformats.org/wordprocessingml/2006/main" xmlns:w14="http://schemas.microsoft.com/office/word/2010/wordml" xmlns:w15="http://schemas.microsoft.com/office/word/2012/wordml" xmlns:wpg="http://schemas.microsoft.com/office/word/2010/wordprocessingGroup" xmlns:wpi="http://schemas.microsoft.com/office/word/2010/wordprocessingInk" xmlns:wne="http://schemas.microsoft.com/office/word/2006/wordml" xmlns:wps="http://schemas.microsoft.com/office/word/2010/wordprocessingShape" mc:Ignorable="w14 w15 wp14">
+  <w15:person w15:author="Pedro Ribeiro">
+    <w15:presenceInfo w15:providerId="Windows Live" w15:userId="871e045fd9b3d489"/>
+  </w15:person>
+</w15:people>
 </file>
 
 <file path=word/styles.xml><?xml version="1.0" encoding="utf-8"?>
@@ -6791,6 +8138,7 @@
   <w:style w:type="paragraph" w:styleId="Textodecomentrio">
     <w:name w:val="annotation text"/>
     <w:basedOn w:val="Normal"/>
+    <w:link w:val="TextodecomentrioChar"/>
     <w:pPr>
       <w:jc w:val="left"/>
     </w:pPr>
@@ -7130,6 +8478,44 @@
       <w:iCs/>
     </w:rPr>
   </w:style>
+  <w:style w:type="paragraph" w:styleId="Assuntodocomentrio">
+    <w:name w:val="annotation subject"/>
+    <w:basedOn w:val="Textodecomentrio"/>
+    <w:next w:val="Textodecomentrio"/>
+    <w:link w:val="AssuntodocomentrioChar"/>
+    <w:rsid w:val="00692D6A"/>
+    <w:pPr>
+      <w:spacing w:line="240" w:lineRule="auto"/>
+      <w:jc w:val="both"/>
+    </w:pPr>
+    <w:rPr>
+      <w:b/>
+      <w:bCs/>
+      <w:sz w:val="20"/>
+    </w:rPr>
+  </w:style>
+  <w:style w:type="character" w:customStyle="1" w:styleId="TextodecomentrioChar">
+    <w:name w:val="Texto de comentário Char"/>
+    <w:basedOn w:val="Fontepargpadro"/>
+    <w:link w:val="Textodecomentrio"/>
+    <w:rsid w:val="00692D6A"/>
+    <w:rPr>
+      <w:rFonts w:ascii="Arial" w:hAnsi="Arial"/>
+      <w:sz w:val="22"/>
+    </w:rPr>
+  </w:style>
+  <w:style w:type="character" w:customStyle="1" w:styleId="AssuntodocomentrioChar">
+    <w:name w:val="Assunto do comentário Char"/>
+    <w:basedOn w:val="TextodecomentrioChar"/>
+    <w:link w:val="Assuntodocomentrio"/>
+    <w:rsid w:val="00692D6A"/>
+    <w:rPr>
+      <w:rFonts w:ascii="Arial" w:hAnsi="Arial"/>
+      <w:b/>
+      <w:bCs/>
+      <w:sz w:val="22"/>
+    </w:rPr>
+  </w:style>
 </w:styles>
 </file>
 

</xml_diff>

<commit_message>
Melhorado texto de ORM
</commit_message>
<xml_diff>
--- a/Documentos/5Sem/documentacao_pi.docx
+++ b/Documentos/5Sem/documentacao_pi.docx
@@ -6326,7 +6326,45 @@
         <w:rPr>
           <w:lang w:eastAsia="zh-CN"/>
         </w:rPr>
-        <w:t>A ORM usada</w:t>
+        <w:t>A</w:t>
+      </w:r>
+      <w:r>
+        <w:rPr>
+          <w:lang w:eastAsia="zh-CN"/>
+        </w:rPr>
+        <w:t>s</w:t>
+      </w:r>
+      <w:r>
+        <w:rPr>
+          <w:lang w:eastAsia="zh-CN"/>
+        </w:rPr>
+        <w:t xml:space="preserve"> </w:t>
+      </w:r>
+      <w:proofErr w:type="spellStart"/>
+      <w:r>
+        <w:rPr>
+          <w:lang w:eastAsia="zh-CN"/>
+        </w:rPr>
+        <w:t>ORM</w:t>
+      </w:r>
+      <w:r>
+        <w:rPr>
+          <w:lang w:eastAsia="zh-CN"/>
+        </w:rPr>
+        <w:t>s</w:t>
+      </w:r>
+      <w:proofErr w:type="spellEnd"/>
+      <w:r>
+        <w:rPr>
+          <w:lang w:eastAsia="zh-CN"/>
+        </w:rPr>
+        <w:t xml:space="preserve"> usada</w:t>
+      </w:r>
+      <w:r>
+        <w:rPr>
+          <w:lang w:eastAsia="zh-CN"/>
+        </w:rPr>
+        <w:t>s</w:t>
       </w:r>
       <w:r>
         <w:rPr>
@@ -6344,7 +6382,53 @@
         <w:rPr>
           <w:lang w:eastAsia="zh-CN"/>
         </w:rPr>
-        <w:t>foi</w:t>
+        <w:t>foram</w:t>
+      </w:r>
+      <w:r>
+        <w:rPr>
+          <w:lang w:eastAsia="zh-CN"/>
+        </w:rPr>
+        <w:t xml:space="preserve"> </w:t>
+      </w:r>
+      <w:proofErr w:type="spellStart"/>
+      <w:r>
+        <w:rPr>
+          <w:lang w:eastAsia="zh-CN"/>
+        </w:rPr>
+        <w:t>Sequelize</w:t>
+      </w:r>
+      <w:proofErr w:type="spellEnd"/>
+      <w:r>
+        <w:rPr>
+          <w:lang w:eastAsia="zh-CN"/>
+        </w:rPr>
+        <w:t xml:space="preserve"> – versão 3.24.1 –, </w:t>
+      </w:r>
+      <w:r>
+        <w:rPr>
+          <w:lang w:eastAsia="zh-CN"/>
+        </w:rPr>
+        <w:t>que faz o controle do</w:t>
+      </w:r>
+      <w:r>
+        <w:rPr>
+          <w:lang w:eastAsia="zh-CN"/>
+        </w:rPr>
+        <w:t xml:space="preserve"> acesso aos dados no WebService e </w:t>
+      </w:r>
+      <w:proofErr w:type="spellStart"/>
+      <w:r>
+        <w:rPr>
+          <w:lang w:eastAsia="zh-CN"/>
+        </w:rPr>
+        <w:t>Django.db</w:t>
+      </w:r>
+      <w:proofErr w:type="spellEnd"/>
+      <w:r>
+        <w:rPr>
+          <w:lang w:eastAsia="zh-CN"/>
+        </w:rPr>
+        <w:t xml:space="preserve">, para controle de autenticação do módulo Web, em versão mínima </w:t>
       </w:r>
       <w:bookmarkStart w:id="32" w:name="_GoBack"/>
       <w:bookmarkEnd w:id="32"/>
@@ -6352,27 +6436,7 @@
         <w:rPr>
           <w:lang w:eastAsia="zh-CN"/>
         </w:rPr>
-        <w:t xml:space="preserve"> </w:t>
-      </w:r>
-      <w:proofErr w:type="spellStart"/>
-      <w:r>
-        <w:rPr>
-          <w:lang w:eastAsia="zh-CN"/>
-        </w:rPr>
-        <w:t>Sequelize</w:t>
-      </w:r>
-      <w:proofErr w:type="spellEnd"/>
-      <w:r>
-        <w:rPr>
-          <w:lang w:eastAsia="zh-CN"/>
-        </w:rPr>
-        <w:t xml:space="preserve"> – versão 3.24.1 –, </w:t>
-      </w:r>
-      <w:r>
-        <w:rPr>
-          <w:lang w:eastAsia="zh-CN"/>
-        </w:rPr>
-        <w:t>que faz o controle do acesso aos dados no WebService.</w:t>
+        <w:t>1.9.7.</w:t>
       </w:r>
     </w:p>
     <w:p>

</xml_diff>